<commit_message>
Fixed error in table of contents
</commit_message>
<xml_diff>
--- a/docs/source/Guide To The Hanvos.docx
+++ b/docs/source/Guide To The Hanvos.docx
@@ -441,7 +441,7 @@
           <w:r>
             <w:fldChar w:fldCharType="separate"/>
           </w:r>
-          <w:hyperlink w:anchor="_Toc121402393" w:history="1">
+          <w:hyperlink w:anchor="_Toc121594627" w:history="1">
             <w:r>
               <w:rPr>
                 <w:rStyle w:val="Hyperlink"/>
@@ -468,7 +468,7 @@
                 <w:noProof/>
                 <w:webHidden/>
               </w:rPr>
-              <w:instrText xml:space="preserve"> PAGEREF _Toc121402393 \h </w:instrText>
+              <w:instrText xml:space="preserve"> PAGEREF _Toc121594627 \h </w:instrText>
             </w:r>
             <w:r>
               <w:rPr>
@@ -511,7 +511,7 @@
               <w:szCs w:val="22"/>
             </w:rPr>
           </w:pPr>
-          <w:hyperlink w:anchor="_Toc121402394" w:history="1">
+          <w:hyperlink w:anchor="_Toc121594628" w:history="1">
             <w:r>
               <w:rPr>
                 <w:rStyle w:val="Hyperlink"/>
@@ -538,7 +538,7 @@
                 <w:noProof/>
                 <w:webHidden/>
               </w:rPr>
-              <w:instrText xml:space="preserve"> PAGEREF _Toc121402394 \h </w:instrText>
+              <w:instrText xml:space="preserve"> PAGEREF _Toc121594628 \h </w:instrText>
             </w:r>
             <w:r>
               <w:rPr>
@@ -581,13 +581,13 @@
               <w:szCs w:val="22"/>
             </w:rPr>
           </w:pPr>
-          <w:hyperlink w:anchor="_Toc121402395" w:history="1">
+          <w:hyperlink w:anchor="_Toc121594629" w:history="1">
             <w:r>
               <w:rPr>
                 <w:rStyle w:val="Hyperlink"/>
                 <w:noProof/>
               </w:rPr>
-              <w:t>Home</w:t>
+              <w:t>Setup</w:t>
             </w:r>
             <w:r>
               <w:rPr>
@@ -608,7 +608,7 @@
                 <w:noProof/>
                 <w:webHidden/>
               </w:rPr>
-              <w:instrText xml:space="preserve"> PAGEREF _Toc121402395 \h </w:instrText>
+              <w:instrText xml:space="preserve"> PAGEREF _Toc121594629 \h </w:instrText>
             </w:r>
             <w:r>
               <w:rPr>
@@ -628,7 +628,7 @@
                 <w:noProof/>
                 <w:webHidden/>
               </w:rPr>
-              <w:t>7</w:t>
+              <w:t>6</w:t>
             </w:r>
             <w:r>
               <w:rPr>
@@ -651,13 +651,13 @@
               <w:szCs w:val="22"/>
             </w:rPr>
           </w:pPr>
-          <w:hyperlink w:anchor="_Toc121402396" w:history="1">
+          <w:hyperlink w:anchor="_Toc121594630" w:history="1">
             <w:r>
               <w:rPr>
                 <w:rStyle w:val="Hyperlink"/>
                 <w:noProof/>
               </w:rPr>
-              <w:t>Admin Dashboard</w:t>
+              <w:t>Home</w:t>
             </w:r>
             <w:r>
               <w:rPr>
@@ -678,7 +678,7 @@
                 <w:noProof/>
                 <w:webHidden/>
               </w:rPr>
-              <w:instrText xml:space="preserve"> PAGEREF _Toc121402396 \h </w:instrText>
+              <w:instrText xml:space="preserve"> PAGEREF _Toc121594630 \h </w:instrText>
             </w:r>
             <w:r>
               <w:rPr>
@@ -698,415 +698,7 @@
                 <w:noProof/>
                 <w:webHidden/>
               </w:rPr>
-              <w:t>8</w:t>
-            </w:r>
-            <w:r>
-              <w:rPr>
-                <w:noProof/>
-                <w:webHidden/>
-              </w:rPr>
-              <w:fldChar w:fldCharType="end"/>
-            </w:r>
-          </w:hyperlink>
-        </w:p>
-        <w:p>
-          <w:pPr>
-            <w:pStyle w:val="TOC3"/>
-            <w:tabs>
-              <w:tab w:val="right" w:leader="dot" w:pos="9350"/>
-            </w:tabs>
-            <w:rPr>
-              <w:noProof/>
-            </w:rPr>
-          </w:pPr>
-          <w:hyperlink w:anchor="_Toc121402397" w:history="1">
-            <w:r>
-              <w:rPr>
-                <w:rStyle w:val="Hyperlink"/>
-                <w:noProof/>
-              </w:rPr>
-              <w:t>Review Project Proposals</w:t>
-            </w:r>
-            <w:r>
-              <w:rPr>
-                <w:noProof/>
-                <w:webHidden/>
-              </w:rPr>
-              <w:tab/>
-            </w:r>
-            <w:r>
-              <w:rPr>
-                <w:noProof/>
-                <w:webHidden/>
-              </w:rPr>
-              <w:fldChar w:fldCharType="begin"/>
-            </w:r>
-            <w:r>
-              <w:rPr>
-                <w:noProof/>
-                <w:webHidden/>
-              </w:rPr>
-              <w:instrText xml:space="preserve"> PAGEREF _Toc121402397 \h </w:instrText>
-            </w:r>
-            <w:r>
-              <w:rPr>
-                <w:noProof/>
-                <w:webHidden/>
-              </w:rPr>
-            </w:r>
-            <w:r>
-              <w:rPr>
-                <w:noProof/>
-                <w:webHidden/>
-              </w:rPr>
-              <w:fldChar w:fldCharType="separate"/>
-            </w:r>
-            <w:r>
-              <w:rPr>
-                <w:noProof/>
-                <w:webHidden/>
-              </w:rPr>
-              <w:t>9</w:t>
-            </w:r>
-            <w:r>
-              <w:rPr>
-                <w:noProof/>
-                <w:webHidden/>
-              </w:rPr>
-              <w:fldChar w:fldCharType="end"/>
-            </w:r>
-          </w:hyperlink>
-        </w:p>
-        <w:p>
-          <w:pPr>
-            <w:pStyle w:val="TOC3"/>
-            <w:tabs>
-              <w:tab w:val="right" w:leader="dot" w:pos="9350"/>
-            </w:tabs>
-            <w:rPr>
-              <w:noProof/>
-            </w:rPr>
-          </w:pPr>
-          <w:hyperlink w:anchor="_Toc121402398" w:history="1">
-            <w:r>
-              <w:rPr>
-                <w:rStyle w:val="Hyperlink"/>
-                <w:noProof/>
-              </w:rPr>
-              <w:t>Review Questions</w:t>
-            </w:r>
-            <w:r>
-              <w:rPr>
-                <w:noProof/>
-                <w:webHidden/>
-              </w:rPr>
-              <w:tab/>
-            </w:r>
-            <w:r>
-              <w:rPr>
-                <w:noProof/>
-                <w:webHidden/>
-              </w:rPr>
-              <w:fldChar w:fldCharType="begin"/>
-            </w:r>
-            <w:r>
-              <w:rPr>
-                <w:noProof/>
-                <w:webHidden/>
-              </w:rPr>
-              <w:instrText xml:space="preserve"> PAGEREF _Toc121402398 \h </w:instrText>
-            </w:r>
-            <w:r>
-              <w:rPr>
-                <w:noProof/>
-                <w:webHidden/>
-              </w:rPr>
-            </w:r>
-            <w:r>
-              <w:rPr>
-                <w:noProof/>
-                <w:webHidden/>
-              </w:rPr>
-              <w:fldChar w:fldCharType="separate"/>
-            </w:r>
-            <w:r>
-              <w:rPr>
-                <w:noProof/>
-                <w:webHidden/>
-              </w:rPr>
-              <w:t>10</w:t>
-            </w:r>
-            <w:r>
-              <w:rPr>
-                <w:noProof/>
-                <w:webHidden/>
-              </w:rPr>
-              <w:fldChar w:fldCharType="end"/>
-            </w:r>
-          </w:hyperlink>
-        </w:p>
-        <w:p>
-          <w:pPr>
-            <w:pStyle w:val="TOC3"/>
-            <w:tabs>
-              <w:tab w:val="right" w:leader="dot" w:pos="9350"/>
-            </w:tabs>
-            <w:rPr>
-              <w:noProof/>
-            </w:rPr>
-          </w:pPr>
-          <w:hyperlink w:anchor="_Toc121402399" w:history="1">
-            <w:r>
-              <w:rPr>
-                <w:rStyle w:val="Hyperlink"/>
-                <w:noProof/>
-              </w:rPr>
-              <w:t>User Reference</w:t>
-            </w:r>
-            <w:r>
-              <w:rPr>
-                <w:noProof/>
-                <w:webHidden/>
-              </w:rPr>
-              <w:tab/>
-            </w:r>
-            <w:r>
-              <w:rPr>
-                <w:noProof/>
-                <w:webHidden/>
-              </w:rPr>
-              <w:fldChar w:fldCharType="begin"/>
-            </w:r>
-            <w:r>
-              <w:rPr>
-                <w:noProof/>
-                <w:webHidden/>
-              </w:rPr>
-              <w:instrText xml:space="preserve"> PAGEREF _Toc121402399 \h </w:instrText>
-            </w:r>
-            <w:r>
-              <w:rPr>
-                <w:noProof/>
-                <w:webHidden/>
-              </w:rPr>
-            </w:r>
-            <w:r>
-              <w:rPr>
-                <w:noProof/>
-                <w:webHidden/>
-              </w:rPr>
-              <w:fldChar w:fldCharType="separate"/>
-            </w:r>
-            <w:r>
-              <w:rPr>
-                <w:noProof/>
-                <w:webHidden/>
-              </w:rPr>
-              <w:t>11</w:t>
-            </w:r>
-            <w:r>
-              <w:rPr>
-                <w:noProof/>
-                <w:webHidden/>
-              </w:rPr>
-              <w:fldChar w:fldCharType="end"/>
-            </w:r>
-          </w:hyperlink>
-        </w:p>
-        <w:p>
-          <w:pPr>
-            <w:pStyle w:val="TOC3"/>
-            <w:tabs>
-              <w:tab w:val="right" w:leader="dot" w:pos="9350"/>
-            </w:tabs>
-            <w:rPr>
-              <w:noProof/>
-            </w:rPr>
-          </w:pPr>
-          <w:hyperlink w:anchor="_Toc121402400" w:history="1">
-            <w:r>
-              <w:rPr>
-                <w:rStyle w:val="Hyperlink"/>
-                <w:noProof/>
-              </w:rPr>
-              <w:t>Groups</w:t>
-            </w:r>
-            <w:r>
-              <w:rPr>
-                <w:noProof/>
-                <w:webHidden/>
-              </w:rPr>
-              <w:tab/>
-            </w:r>
-            <w:r>
-              <w:rPr>
-                <w:noProof/>
-                <w:webHidden/>
-              </w:rPr>
-              <w:fldChar w:fldCharType="begin"/>
-            </w:r>
-            <w:r>
-              <w:rPr>
-                <w:noProof/>
-                <w:webHidden/>
-              </w:rPr>
-              <w:instrText xml:space="preserve"> PAGEREF _Toc121402400 \h </w:instrText>
-            </w:r>
-            <w:r>
-              <w:rPr>
-                <w:noProof/>
-                <w:webHidden/>
-              </w:rPr>
-            </w:r>
-            <w:r>
-              <w:rPr>
-                <w:noProof/>
-                <w:webHidden/>
-              </w:rPr>
-              <w:fldChar w:fldCharType="separate"/>
-            </w:r>
-            <w:r>
-              <w:rPr>
-                <w:noProof/>
-                <w:webHidden/>
-              </w:rPr>
-              <w:t>12</w:t>
-            </w:r>
-            <w:r>
-              <w:rPr>
-                <w:noProof/>
-                <w:webHidden/>
-              </w:rPr>
-              <w:fldChar w:fldCharType="end"/>
-            </w:r>
-          </w:hyperlink>
-        </w:p>
-        <w:p>
-          <w:pPr>
-            <w:pStyle w:val="TOC3"/>
-            <w:tabs>
-              <w:tab w:val="right" w:leader="dot" w:pos="9350"/>
-            </w:tabs>
-            <w:rPr>
-              <w:noProof/>
-            </w:rPr>
-          </w:pPr>
-          <w:hyperlink w:anchor="_Toc121402401" w:history="1">
-            <w:r>
-              <w:rPr>
-                <w:rStyle w:val="Hyperlink"/>
-                <w:noProof/>
-              </w:rPr>
-              <w:t>Create Awards</w:t>
-            </w:r>
-            <w:r>
-              <w:rPr>
-                <w:noProof/>
-                <w:webHidden/>
-              </w:rPr>
-              <w:tab/>
-            </w:r>
-            <w:r>
-              <w:rPr>
-                <w:noProof/>
-                <w:webHidden/>
-              </w:rPr>
-              <w:fldChar w:fldCharType="begin"/>
-            </w:r>
-            <w:r>
-              <w:rPr>
-                <w:noProof/>
-                <w:webHidden/>
-              </w:rPr>
-              <w:instrText xml:space="preserve"> PAGEREF _Toc121402401 \h </w:instrText>
-            </w:r>
-            <w:r>
-              <w:rPr>
-                <w:noProof/>
-                <w:webHidden/>
-              </w:rPr>
-            </w:r>
-            <w:r>
-              <w:rPr>
-                <w:noProof/>
-                <w:webHidden/>
-              </w:rPr>
-              <w:fldChar w:fldCharType="separate"/>
-            </w:r>
-            <w:r>
-              <w:rPr>
-                <w:noProof/>
-                <w:webHidden/>
-              </w:rPr>
-              <w:t>13</w:t>
-            </w:r>
-            <w:r>
-              <w:rPr>
-                <w:noProof/>
-                <w:webHidden/>
-              </w:rPr>
-              <w:fldChar w:fldCharType="end"/>
-            </w:r>
-          </w:hyperlink>
-        </w:p>
-        <w:p>
-          <w:pPr>
-            <w:pStyle w:val="TOC3"/>
-            <w:tabs>
-              <w:tab w:val="right" w:leader="dot" w:pos="9350"/>
-            </w:tabs>
-            <w:rPr>
-              <w:noProof/>
-            </w:rPr>
-          </w:pPr>
-          <w:hyperlink w:anchor="_Toc121402402" w:history="1">
-            <w:r>
-              <w:rPr>
-                <w:rStyle w:val="Hyperlink"/>
-                <w:noProof/>
-              </w:rPr>
-              <w:t>Create Tasks</w:t>
-            </w:r>
-            <w:r>
-              <w:rPr>
-                <w:noProof/>
-                <w:webHidden/>
-              </w:rPr>
-              <w:tab/>
-            </w:r>
-            <w:r>
-              <w:rPr>
-                <w:noProof/>
-                <w:webHidden/>
-              </w:rPr>
-              <w:fldChar w:fldCharType="begin"/>
-            </w:r>
-            <w:r>
-              <w:rPr>
-                <w:noProof/>
-                <w:webHidden/>
-              </w:rPr>
-              <w:instrText xml:space="preserve"> PAGEREF _Toc121402402 \h </w:instrText>
-            </w:r>
-            <w:r>
-              <w:rPr>
-                <w:noProof/>
-                <w:webHidden/>
-              </w:rPr>
-            </w:r>
-            <w:r>
-              <w:rPr>
-                <w:noProof/>
-                <w:webHidden/>
-              </w:rPr>
-              <w:fldChar w:fldCharType="separate"/>
-            </w:r>
-            <w:r>
-              <w:rPr>
-                <w:noProof/>
-                <w:webHidden/>
-              </w:rPr>
-              <w:t>14</w:t>
+              <w:t>7</w:t>
             </w:r>
             <w:r>
               <w:rPr>
@@ -1129,13 +721,13 @@
               <w:szCs w:val="22"/>
             </w:rPr>
           </w:pPr>
-          <w:hyperlink w:anchor="_Toc121402403" w:history="1">
+          <w:hyperlink w:anchor="_Toc121594631" w:history="1">
             <w:r>
               <w:rPr>
                 <w:rStyle w:val="Hyperlink"/>
                 <w:noProof/>
               </w:rPr>
-              <w:t>My Groups</w:t>
+              <w:t>Admin Dashboard</w:t>
             </w:r>
             <w:r>
               <w:rPr>
@@ -1156,7 +748,7 @@
                 <w:noProof/>
                 <w:webHidden/>
               </w:rPr>
-              <w:instrText xml:space="preserve"> PAGEREF _Toc121402403 \h </w:instrText>
+              <w:instrText xml:space="preserve"> PAGEREF _Toc121594631 \h </w:instrText>
             </w:r>
             <w:r>
               <w:rPr>
@@ -1176,7 +768,427 @@
                 <w:noProof/>
                 <w:webHidden/>
               </w:rPr>
-              <w:t>15</w:t>
+              <w:t>8</w:t>
+            </w:r>
+            <w:r>
+              <w:rPr>
+                <w:noProof/>
+                <w:webHidden/>
+              </w:rPr>
+              <w:fldChar w:fldCharType="end"/>
+            </w:r>
+          </w:hyperlink>
+        </w:p>
+        <w:p>
+          <w:pPr>
+            <w:pStyle w:val="TOC3"/>
+            <w:tabs>
+              <w:tab w:val="right" w:leader="dot" w:pos="9350"/>
+            </w:tabs>
+            <w:rPr>
+              <w:noProof/>
+              <w:sz w:val="22"/>
+              <w:szCs w:val="22"/>
+            </w:rPr>
+          </w:pPr>
+          <w:hyperlink w:anchor="_Toc121594632" w:history="1">
+            <w:r>
+              <w:rPr>
+                <w:rStyle w:val="Hyperlink"/>
+                <w:noProof/>
+              </w:rPr>
+              <w:t>Review Project Proposals</w:t>
+            </w:r>
+            <w:r>
+              <w:rPr>
+                <w:noProof/>
+                <w:webHidden/>
+              </w:rPr>
+              <w:tab/>
+            </w:r>
+            <w:r>
+              <w:rPr>
+                <w:noProof/>
+                <w:webHidden/>
+              </w:rPr>
+              <w:fldChar w:fldCharType="begin"/>
+            </w:r>
+            <w:r>
+              <w:rPr>
+                <w:noProof/>
+                <w:webHidden/>
+              </w:rPr>
+              <w:instrText xml:space="preserve"> PAGEREF _Toc121594632 \h </w:instrText>
+            </w:r>
+            <w:r>
+              <w:rPr>
+                <w:noProof/>
+                <w:webHidden/>
+              </w:rPr>
+            </w:r>
+            <w:r>
+              <w:rPr>
+                <w:noProof/>
+                <w:webHidden/>
+              </w:rPr>
+              <w:fldChar w:fldCharType="separate"/>
+            </w:r>
+            <w:r>
+              <w:rPr>
+                <w:noProof/>
+                <w:webHidden/>
+              </w:rPr>
+              <w:t>9</w:t>
+            </w:r>
+            <w:r>
+              <w:rPr>
+                <w:noProof/>
+                <w:webHidden/>
+              </w:rPr>
+              <w:fldChar w:fldCharType="end"/>
+            </w:r>
+          </w:hyperlink>
+        </w:p>
+        <w:p>
+          <w:pPr>
+            <w:pStyle w:val="TOC3"/>
+            <w:tabs>
+              <w:tab w:val="right" w:leader="dot" w:pos="9350"/>
+            </w:tabs>
+            <w:rPr>
+              <w:noProof/>
+              <w:sz w:val="22"/>
+              <w:szCs w:val="22"/>
+            </w:rPr>
+          </w:pPr>
+          <w:hyperlink w:anchor="_Toc121594633" w:history="1">
+            <w:r>
+              <w:rPr>
+                <w:rStyle w:val="Hyperlink"/>
+                <w:noProof/>
+              </w:rPr>
+              <w:t>Review Questions</w:t>
+            </w:r>
+            <w:r>
+              <w:rPr>
+                <w:noProof/>
+                <w:webHidden/>
+              </w:rPr>
+              <w:tab/>
+            </w:r>
+            <w:r>
+              <w:rPr>
+                <w:noProof/>
+                <w:webHidden/>
+              </w:rPr>
+              <w:fldChar w:fldCharType="begin"/>
+            </w:r>
+            <w:r>
+              <w:rPr>
+                <w:noProof/>
+                <w:webHidden/>
+              </w:rPr>
+              <w:instrText xml:space="preserve"> PAGEREF _Toc121594633 \h </w:instrText>
+            </w:r>
+            <w:r>
+              <w:rPr>
+                <w:noProof/>
+                <w:webHidden/>
+              </w:rPr>
+            </w:r>
+            <w:r>
+              <w:rPr>
+                <w:noProof/>
+                <w:webHidden/>
+              </w:rPr>
+              <w:fldChar w:fldCharType="separate"/>
+            </w:r>
+            <w:r>
+              <w:rPr>
+                <w:noProof/>
+                <w:webHidden/>
+              </w:rPr>
+              <w:t>10</w:t>
+            </w:r>
+            <w:r>
+              <w:rPr>
+                <w:noProof/>
+                <w:webHidden/>
+              </w:rPr>
+              <w:fldChar w:fldCharType="end"/>
+            </w:r>
+          </w:hyperlink>
+        </w:p>
+        <w:p>
+          <w:pPr>
+            <w:pStyle w:val="TOC3"/>
+            <w:tabs>
+              <w:tab w:val="right" w:leader="dot" w:pos="9350"/>
+            </w:tabs>
+            <w:rPr>
+              <w:noProof/>
+              <w:sz w:val="22"/>
+              <w:szCs w:val="22"/>
+            </w:rPr>
+          </w:pPr>
+          <w:hyperlink w:anchor="_Toc121594634" w:history="1">
+            <w:r>
+              <w:rPr>
+                <w:rStyle w:val="Hyperlink"/>
+                <w:noProof/>
+              </w:rPr>
+              <w:t>User Reference</w:t>
+            </w:r>
+            <w:r>
+              <w:rPr>
+                <w:noProof/>
+                <w:webHidden/>
+              </w:rPr>
+              <w:tab/>
+            </w:r>
+            <w:r>
+              <w:rPr>
+                <w:noProof/>
+                <w:webHidden/>
+              </w:rPr>
+              <w:fldChar w:fldCharType="begin"/>
+            </w:r>
+            <w:r>
+              <w:rPr>
+                <w:noProof/>
+                <w:webHidden/>
+              </w:rPr>
+              <w:instrText xml:space="preserve"> PAGEREF _Toc121594634 \h </w:instrText>
+            </w:r>
+            <w:r>
+              <w:rPr>
+                <w:noProof/>
+                <w:webHidden/>
+              </w:rPr>
+            </w:r>
+            <w:r>
+              <w:rPr>
+                <w:noProof/>
+                <w:webHidden/>
+              </w:rPr>
+              <w:fldChar w:fldCharType="separate"/>
+            </w:r>
+            <w:r>
+              <w:rPr>
+                <w:noProof/>
+                <w:webHidden/>
+              </w:rPr>
+              <w:t>11</w:t>
+            </w:r>
+            <w:r>
+              <w:rPr>
+                <w:noProof/>
+                <w:webHidden/>
+              </w:rPr>
+              <w:fldChar w:fldCharType="end"/>
+            </w:r>
+          </w:hyperlink>
+        </w:p>
+        <w:p>
+          <w:pPr>
+            <w:pStyle w:val="TOC3"/>
+            <w:tabs>
+              <w:tab w:val="right" w:leader="dot" w:pos="9350"/>
+            </w:tabs>
+            <w:rPr>
+              <w:noProof/>
+              <w:sz w:val="22"/>
+              <w:szCs w:val="22"/>
+            </w:rPr>
+          </w:pPr>
+          <w:hyperlink w:anchor="_Toc121594635" w:history="1">
+            <w:r>
+              <w:rPr>
+                <w:rStyle w:val="Hyperlink"/>
+                <w:noProof/>
+              </w:rPr>
+              <w:t>Groups</w:t>
+            </w:r>
+            <w:r>
+              <w:rPr>
+                <w:noProof/>
+                <w:webHidden/>
+              </w:rPr>
+              <w:tab/>
+            </w:r>
+            <w:r>
+              <w:rPr>
+                <w:noProof/>
+                <w:webHidden/>
+              </w:rPr>
+              <w:fldChar w:fldCharType="begin"/>
+            </w:r>
+            <w:r>
+              <w:rPr>
+                <w:noProof/>
+                <w:webHidden/>
+              </w:rPr>
+              <w:instrText xml:space="preserve"> PAGEREF _Toc121594635 \h </w:instrText>
+            </w:r>
+            <w:r>
+              <w:rPr>
+                <w:noProof/>
+                <w:webHidden/>
+              </w:rPr>
+            </w:r>
+            <w:r>
+              <w:rPr>
+                <w:noProof/>
+                <w:webHidden/>
+              </w:rPr>
+              <w:fldChar w:fldCharType="separate"/>
+            </w:r>
+            <w:r>
+              <w:rPr>
+                <w:noProof/>
+                <w:webHidden/>
+              </w:rPr>
+              <w:t>12</w:t>
+            </w:r>
+            <w:r>
+              <w:rPr>
+                <w:noProof/>
+                <w:webHidden/>
+              </w:rPr>
+              <w:fldChar w:fldCharType="end"/>
+            </w:r>
+          </w:hyperlink>
+        </w:p>
+        <w:p>
+          <w:pPr>
+            <w:pStyle w:val="TOC3"/>
+            <w:tabs>
+              <w:tab w:val="right" w:leader="dot" w:pos="9350"/>
+            </w:tabs>
+            <w:rPr>
+              <w:noProof/>
+              <w:sz w:val="22"/>
+              <w:szCs w:val="22"/>
+            </w:rPr>
+          </w:pPr>
+          <w:hyperlink w:anchor="_Toc121594636" w:history="1">
+            <w:r>
+              <w:rPr>
+                <w:rStyle w:val="Hyperlink"/>
+                <w:noProof/>
+              </w:rPr>
+              <w:t>Create Awards</w:t>
+            </w:r>
+            <w:r>
+              <w:rPr>
+                <w:noProof/>
+                <w:webHidden/>
+              </w:rPr>
+              <w:tab/>
+            </w:r>
+            <w:r>
+              <w:rPr>
+                <w:noProof/>
+                <w:webHidden/>
+              </w:rPr>
+              <w:fldChar w:fldCharType="begin"/>
+            </w:r>
+            <w:r>
+              <w:rPr>
+                <w:noProof/>
+                <w:webHidden/>
+              </w:rPr>
+              <w:instrText xml:space="preserve"> PAGEREF _Toc121594636 \h </w:instrText>
+            </w:r>
+            <w:r>
+              <w:rPr>
+                <w:noProof/>
+                <w:webHidden/>
+              </w:rPr>
+            </w:r>
+            <w:r>
+              <w:rPr>
+                <w:noProof/>
+                <w:webHidden/>
+              </w:rPr>
+              <w:fldChar w:fldCharType="separate"/>
+            </w:r>
+            <w:r>
+              <w:rPr>
+                <w:noProof/>
+                <w:webHidden/>
+              </w:rPr>
+              <w:t>13</w:t>
+            </w:r>
+            <w:r>
+              <w:rPr>
+                <w:noProof/>
+                <w:webHidden/>
+              </w:rPr>
+              <w:fldChar w:fldCharType="end"/>
+            </w:r>
+          </w:hyperlink>
+        </w:p>
+        <w:p>
+          <w:pPr>
+            <w:pStyle w:val="TOC3"/>
+            <w:tabs>
+              <w:tab w:val="right" w:leader="dot" w:pos="9350"/>
+            </w:tabs>
+            <w:rPr>
+              <w:noProof/>
+              <w:sz w:val="22"/>
+              <w:szCs w:val="22"/>
+            </w:rPr>
+          </w:pPr>
+          <w:hyperlink w:anchor="_Toc121594637" w:history="1">
+            <w:r>
+              <w:rPr>
+                <w:rStyle w:val="Hyperlink"/>
+                <w:noProof/>
+              </w:rPr>
+              <w:t>Create Tasks</w:t>
+            </w:r>
+            <w:r>
+              <w:rPr>
+                <w:noProof/>
+                <w:webHidden/>
+              </w:rPr>
+              <w:tab/>
+            </w:r>
+            <w:r>
+              <w:rPr>
+                <w:noProof/>
+                <w:webHidden/>
+              </w:rPr>
+              <w:fldChar w:fldCharType="begin"/>
+            </w:r>
+            <w:r>
+              <w:rPr>
+                <w:noProof/>
+                <w:webHidden/>
+              </w:rPr>
+              <w:instrText xml:space="preserve"> PAGEREF _Toc121594637 \h </w:instrText>
+            </w:r>
+            <w:r>
+              <w:rPr>
+                <w:noProof/>
+                <w:webHidden/>
+              </w:rPr>
+            </w:r>
+            <w:r>
+              <w:rPr>
+                <w:noProof/>
+                <w:webHidden/>
+              </w:rPr>
+              <w:fldChar w:fldCharType="separate"/>
+            </w:r>
+            <w:r>
+              <w:rPr>
+                <w:noProof/>
+                <w:webHidden/>
+              </w:rPr>
+              <w:t>14</w:t>
             </w:r>
             <w:r>
               <w:rPr>
@@ -1199,13 +1211,13 @@
               <w:szCs w:val="22"/>
             </w:rPr>
           </w:pPr>
-          <w:hyperlink w:anchor="_Toc121402404" w:history="1">
+          <w:hyperlink w:anchor="_Toc121594638" w:history="1">
             <w:r>
               <w:rPr>
                 <w:rStyle w:val="Hyperlink"/>
                 <w:noProof/>
               </w:rPr>
-              <w:t>My Tasks</w:t>
+              <w:t>My Groups</w:t>
             </w:r>
             <w:r>
               <w:rPr>
@@ -1226,7 +1238,7 @@
                 <w:noProof/>
                 <w:webHidden/>
               </w:rPr>
-              <w:instrText xml:space="preserve"> PAGEREF _Toc121402404 \h </w:instrText>
+              <w:instrText xml:space="preserve"> PAGEREF _Toc121594638 \h </w:instrText>
             </w:r>
             <w:r>
               <w:rPr>
@@ -1246,7 +1258,77 @@
                 <w:noProof/>
                 <w:webHidden/>
               </w:rPr>
-              <w:t>17</w:t>
+              <w:t>15</w:t>
+            </w:r>
+            <w:r>
+              <w:rPr>
+                <w:noProof/>
+                <w:webHidden/>
+              </w:rPr>
+              <w:fldChar w:fldCharType="end"/>
+            </w:r>
+          </w:hyperlink>
+        </w:p>
+        <w:p>
+          <w:pPr>
+            <w:pStyle w:val="TOC3"/>
+            <w:tabs>
+              <w:tab w:val="right" w:leader="dot" w:pos="9350"/>
+            </w:tabs>
+            <w:rPr>
+              <w:noProof/>
+              <w:sz w:val="22"/>
+              <w:szCs w:val="22"/>
+            </w:rPr>
+          </w:pPr>
+          <w:hyperlink w:anchor="_Toc121594639" w:history="1">
+            <w:r>
+              <w:rPr>
+                <w:rStyle w:val="Hyperlink"/>
+                <w:noProof/>
+              </w:rPr>
+              <w:t>Add Task</w:t>
+            </w:r>
+            <w:r>
+              <w:rPr>
+                <w:noProof/>
+                <w:webHidden/>
+              </w:rPr>
+              <w:tab/>
+            </w:r>
+            <w:r>
+              <w:rPr>
+                <w:noProof/>
+                <w:webHidden/>
+              </w:rPr>
+              <w:fldChar w:fldCharType="begin"/>
+            </w:r>
+            <w:r>
+              <w:rPr>
+                <w:noProof/>
+                <w:webHidden/>
+              </w:rPr>
+              <w:instrText xml:space="preserve"> PAGEREF _Toc121594639 \h </w:instrText>
+            </w:r>
+            <w:r>
+              <w:rPr>
+                <w:noProof/>
+                <w:webHidden/>
+              </w:rPr>
+            </w:r>
+            <w:r>
+              <w:rPr>
+                <w:noProof/>
+                <w:webHidden/>
+              </w:rPr>
+              <w:fldChar w:fldCharType="separate"/>
+            </w:r>
+            <w:r>
+              <w:rPr>
+                <w:noProof/>
+                <w:webHidden/>
+              </w:rPr>
+              <w:t>16</w:t>
             </w:r>
             <w:r>
               <w:rPr>
@@ -1269,13 +1351,13 @@
               <w:szCs w:val="22"/>
             </w:rPr>
           </w:pPr>
-          <w:hyperlink w:anchor="_Toc121402405" w:history="1">
+          <w:hyperlink w:anchor="_Toc121594640" w:history="1">
             <w:r>
               <w:rPr>
                 <w:rStyle w:val="Hyperlink"/>
                 <w:noProof/>
               </w:rPr>
-              <w:t>Profile</w:t>
+              <w:t>My Tasks</w:t>
             </w:r>
             <w:r>
               <w:rPr>
@@ -1296,7 +1378,7 @@
                 <w:noProof/>
                 <w:webHidden/>
               </w:rPr>
-              <w:instrText xml:space="preserve"> PAGEREF _Toc121402405 \h </w:instrText>
+              <w:instrText xml:space="preserve"> PAGEREF _Toc121594640 \h </w:instrText>
             </w:r>
             <w:r>
               <w:rPr>
@@ -1316,7 +1398,77 @@
                 <w:noProof/>
                 <w:webHidden/>
               </w:rPr>
-              <w:t>18</w:t>
+              <w:t>17</w:t>
+            </w:r>
+            <w:r>
+              <w:rPr>
+                <w:noProof/>
+                <w:webHidden/>
+              </w:rPr>
+              <w:fldChar w:fldCharType="end"/>
+            </w:r>
+          </w:hyperlink>
+        </w:p>
+        <w:p>
+          <w:pPr>
+            <w:pStyle w:val="TOC3"/>
+            <w:tabs>
+              <w:tab w:val="right" w:leader="dot" w:pos="9350"/>
+            </w:tabs>
+            <w:rPr>
+              <w:noProof/>
+              <w:sz w:val="22"/>
+              <w:szCs w:val="22"/>
+            </w:rPr>
+          </w:pPr>
+          <w:hyperlink w:anchor="_Toc121594641" w:history="1">
+            <w:r>
+              <w:rPr>
+                <w:rStyle w:val="Hyperlink"/>
+                <w:noProof/>
+              </w:rPr>
+              <w:t>Completed Tasks</w:t>
+            </w:r>
+            <w:r>
+              <w:rPr>
+                <w:noProof/>
+                <w:webHidden/>
+              </w:rPr>
+              <w:tab/>
+            </w:r>
+            <w:r>
+              <w:rPr>
+                <w:noProof/>
+                <w:webHidden/>
+              </w:rPr>
+              <w:fldChar w:fldCharType="begin"/>
+            </w:r>
+            <w:r>
+              <w:rPr>
+                <w:noProof/>
+                <w:webHidden/>
+              </w:rPr>
+              <w:instrText xml:space="preserve"> PAGEREF _Toc121594641 \h </w:instrText>
+            </w:r>
+            <w:r>
+              <w:rPr>
+                <w:noProof/>
+                <w:webHidden/>
+              </w:rPr>
+            </w:r>
+            <w:r>
+              <w:rPr>
+                <w:noProof/>
+                <w:webHidden/>
+              </w:rPr>
+              <w:fldChar w:fldCharType="separate"/>
+            </w:r>
+            <w:r>
+              <w:rPr>
+                <w:noProof/>
+                <w:webHidden/>
+              </w:rPr>
+              <w:t>17</w:t>
             </w:r>
             <w:r>
               <w:rPr>
@@ -1339,13 +1491,13 @@
               <w:szCs w:val="22"/>
             </w:rPr>
           </w:pPr>
-          <w:hyperlink w:anchor="_Toc121402406" w:history="1">
+          <w:hyperlink w:anchor="_Toc121594642" w:history="1">
             <w:r>
               <w:rPr>
                 <w:rStyle w:val="Hyperlink"/>
                 <w:noProof/>
               </w:rPr>
-              <w:t>Awards</w:t>
+              <w:t>Profile</w:t>
             </w:r>
             <w:r>
               <w:rPr>
@@ -1366,7 +1518,7 @@
                 <w:noProof/>
                 <w:webHidden/>
               </w:rPr>
-              <w:instrText xml:space="preserve"> PAGEREF _Toc121402406 \h </w:instrText>
+              <w:instrText xml:space="preserve"> PAGEREF _Toc121594642 \h </w:instrText>
             </w:r>
             <w:r>
               <w:rPr>
@@ -1386,7 +1538,7 @@
                 <w:noProof/>
                 <w:webHidden/>
               </w:rPr>
-              <w:t>19</w:t>
+              <w:t>18</w:t>
             </w:r>
             <w:r>
               <w:rPr>
@@ -1409,13 +1561,13 @@
               <w:szCs w:val="22"/>
             </w:rPr>
           </w:pPr>
-          <w:hyperlink w:anchor="_Toc121402407" w:history="1">
+          <w:hyperlink w:anchor="_Toc121594643" w:history="1">
             <w:r>
               <w:rPr>
                 <w:rStyle w:val="Hyperlink"/>
                 <w:noProof/>
               </w:rPr>
-              <w:t>Leaderboard</w:t>
+              <w:t>Awards</w:t>
             </w:r>
             <w:r>
               <w:rPr>
@@ -1436,7 +1588,7 @@
                 <w:noProof/>
                 <w:webHidden/>
               </w:rPr>
-              <w:instrText xml:space="preserve"> PAGEREF _Toc121402407 \h </w:instrText>
+              <w:instrText xml:space="preserve"> PAGEREF _Toc121594643 \h </w:instrText>
             </w:r>
             <w:r>
               <w:rPr>
@@ -1456,7 +1608,7 @@
                 <w:noProof/>
                 <w:webHidden/>
               </w:rPr>
-              <w:t>20</w:t>
+              <w:t>19</w:t>
             </w:r>
             <w:r>
               <w:rPr>
@@ -1479,13 +1631,13 @@
               <w:szCs w:val="22"/>
             </w:rPr>
           </w:pPr>
-          <w:hyperlink w:anchor="_Toc121402408" w:history="1">
+          <w:hyperlink w:anchor="_Toc121594644" w:history="1">
             <w:r>
               <w:rPr>
                 <w:rStyle w:val="Hyperlink"/>
                 <w:noProof/>
               </w:rPr>
-              <w:t>My Project Proposals</w:t>
+              <w:t>Leaderboard</w:t>
             </w:r>
             <w:r>
               <w:rPr>
@@ -1506,7 +1658,7 @@
                 <w:noProof/>
                 <w:webHidden/>
               </w:rPr>
-              <w:instrText xml:space="preserve"> PAGEREF _Toc121402408 \h </w:instrText>
+              <w:instrText xml:space="preserve"> PAGEREF _Toc121594644 \h </w:instrText>
             </w:r>
             <w:r>
               <w:rPr>
@@ -1526,7 +1678,7 @@
                 <w:noProof/>
                 <w:webHidden/>
               </w:rPr>
-              <w:t>21</w:t>
+              <w:t>20</w:t>
             </w:r>
             <w:r>
               <w:rPr>
@@ -1549,13 +1701,13 @@
               <w:szCs w:val="22"/>
             </w:rPr>
           </w:pPr>
-          <w:hyperlink w:anchor="_Toc121402409" w:history="1">
+          <w:hyperlink w:anchor="_Toc121594645" w:history="1">
             <w:r>
               <w:rPr>
                 <w:rStyle w:val="Hyperlink"/>
                 <w:noProof/>
               </w:rPr>
-              <w:t>Report</w:t>
+              <w:t>My Project Proposals</w:t>
             </w:r>
             <w:r>
               <w:rPr>
@@ -1576,7 +1728,7 @@
                 <w:noProof/>
                 <w:webHidden/>
               </w:rPr>
-              <w:instrText xml:space="preserve"> PAGEREF _Toc121402409 \h </w:instrText>
+              <w:instrText xml:space="preserve"> PAGEREF _Toc121594645 \h </w:instrText>
             </w:r>
             <w:r>
               <w:rPr>
@@ -1596,7 +1748,7 @@
                 <w:noProof/>
                 <w:webHidden/>
               </w:rPr>
-              <w:t>23</w:t>
+              <w:t>21</w:t>
             </w:r>
             <w:r>
               <w:rPr>
@@ -1619,13 +1771,13 @@
               <w:szCs w:val="22"/>
             </w:rPr>
           </w:pPr>
-          <w:hyperlink w:anchor="_Toc121402410" w:history="1">
+          <w:hyperlink w:anchor="_Toc121594646" w:history="1">
             <w:r>
               <w:rPr>
                 <w:rStyle w:val="Hyperlink"/>
                 <w:noProof/>
               </w:rPr>
-              <w:t>My Events</w:t>
+              <w:t>Report</w:t>
             </w:r>
             <w:r>
               <w:rPr>
@@ -1646,7 +1798,7 @@
                 <w:noProof/>
                 <w:webHidden/>
               </w:rPr>
-              <w:instrText xml:space="preserve"> PAGEREF _Toc121402410 \h </w:instrText>
+              <w:instrText xml:space="preserve"> PAGEREF _Toc121594646 \h </w:instrText>
             </w:r>
             <w:r>
               <w:rPr>
@@ -1666,415 +1818,7 @@
                 <w:noProof/>
                 <w:webHidden/>
               </w:rPr>
-              <w:t>24</w:t>
-            </w:r>
-            <w:r>
-              <w:rPr>
-                <w:noProof/>
-                <w:webHidden/>
-              </w:rPr>
-              <w:fldChar w:fldCharType="end"/>
-            </w:r>
-          </w:hyperlink>
-        </w:p>
-        <w:p>
-          <w:pPr>
-            <w:pStyle w:val="TOC3"/>
-            <w:tabs>
-              <w:tab w:val="right" w:leader="dot" w:pos="9350"/>
-            </w:tabs>
-            <w:rPr>
-              <w:noProof/>
-            </w:rPr>
-          </w:pPr>
-          <w:hyperlink w:anchor="_Toc121402411" w:history="1">
-            <w:r>
-              <w:rPr>
-                <w:rStyle w:val="Hyperlink"/>
-                <w:noProof/>
-              </w:rPr>
-              <w:t>Create New Event (Create new button)</w:t>
-            </w:r>
-            <w:r>
-              <w:rPr>
-                <w:noProof/>
-                <w:webHidden/>
-              </w:rPr>
-              <w:tab/>
-            </w:r>
-            <w:r>
-              <w:rPr>
-                <w:noProof/>
-                <w:webHidden/>
-              </w:rPr>
-              <w:fldChar w:fldCharType="begin"/>
-            </w:r>
-            <w:r>
-              <w:rPr>
-                <w:noProof/>
-                <w:webHidden/>
-              </w:rPr>
-              <w:instrText xml:space="preserve"> PAGEREF _Toc121402411 \h </w:instrText>
-            </w:r>
-            <w:r>
-              <w:rPr>
-                <w:noProof/>
-                <w:webHidden/>
-              </w:rPr>
-            </w:r>
-            <w:r>
-              <w:rPr>
-                <w:noProof/>
-                <w:webHidden/>
-              </w:rPr>
-              <w:fldChar w:fldCharType="separate"/>
-            </w:r>
-            <w:r>
-              <w:rPr>
-                <w:noProof/>
-                <w:webHidden/>
-              </w:rPr>
-              <w:t>25</w:t>
-            </w:r>
-            <w:r>
-              <w:rPr>
-                <w:noProof/>
-                <w:webHidden/>
-              </w:rPr>
-              <w:fldChar w:fldCharType="end"/>
-            </w:r>
-          </w:hyperlink>
-        </w:p>
-        <w:p>
-          <w:pPr>
-            <w:pStyle w:val="TOC3"/>
-            <w:tabs>
-              <w:tab w:val="right" w:leader="dot" w:pos="9350"/>
-            </w:tabs>
-            <w:rPr>
-              <w:noProof/>
-            </w:rPr>
-          </w:pPr>
-          <w:hyperlink w:anchor="_Toc121402412" w:history="1">
-            <w:r>
-              <w:rPr>
-                <w:rStyle w:val="Hyperlink"/>
-                <w:noProof/>
-              </w:rPr>
-              <w:t>Review absences (Review absense button)</w:t>
-            </w:r>
-            <w:r>
-              <w:rPr>
-                <w:noProof/>
-                <w:webHidden/>
-              </w:rPr>
-              <w:tab/>
-            </w:r>
-            <w:r>
-              <w:rPr>
-                <w:noProof/>
-                <w:webHidden/>
-              </w:rPr>
-              <w:fldChar w:fldCharType="begin"/>
-            </w:r>
-            <w:r>
-              <w:rPr>
-                <w:noProof/>
-                <w:webHidden/>
-              </w:rPr>
-              <w:instrText xml:space="preserve"> PAGEREF _Toc121402412 \h </w:instrText>
-            </w:r>
-            <w:r>
-              <w:rPr>
-                <w:noProof/>
-                <w:webHidden/>
-              </w:rPr>
-            </w:r>
-            <w:r>
-              <w:rPr>
-                <w:noProof/>
-                <w:webHidden/>
-              </w:rPr>
-              <w:fldChar w:fldCharType="separate"/>
-            </w:r>
-            <w:r>
-              <w:rPr>
-                <w:noProof/>
-                <w:webHidden/>
-              </w:rPr>
-              <w:t>25</w:t>
-            </w:r>
-            <w:r>
-              <w:rPr>
-                <w:noProof/>
-                <w:webHidden/>
-              </w:rPr>
-              <w:fldChar w:fldCharType="end"/>
-            </w:r>
-          </w:hyperlink>
-        </w:p>
-        <w:p>
-          <w:pPr>
-            <w:pStyle w:val="TOC3"/>
-            <w:tabs>
-              <w:tab w:val="right" w:leader="dot" w:pos="9350"/>
-            </w:tabs>
-            <w:rPr>
-              <w:noProof/>
-            </w:rPr>
-          </w:pPr>
-          <w:hyperlink w:anchor="_Toc121402413" w:history="1">
-            <w:r>
-              <w:rPr>
-                <w:rStyle w:val="Hyperlink"/>
-                <w:noProof/>
-              </w:rPr>
-              <w:t>edit (Edit button)</w:t>
-            </w:r>
-            <w:r>
-              <w:rPr>
-                <w:noProof/>
-                <w:webHidden/>
-              </w:rPr>
-              <w:tab/>
-            </w:r>
-            <w:r>
-              <w:rPr>
-                <w:noProof/>
-                <w:webHidden/>
-              </w:rPr>
-              <w:fldChar w:fldCharType="begin"/>
-            </w:r>
-            <w:r>
-              <w:rPr>
-                <w:noProof/>
-                <w:webHidden/>
-              </w:rPr>
-              <w:instrText xml:space="preserve"> PAGEREF _Toc121402413 \h </w:instrText>
-            </w:r>
-            <w:r>
-              <w:rPr>
-                <w:noProof/>
-                <w:webHidden/>
-              </w:rPr>
-            </w:r>
-            <w:r>
-              <w:rPr>
-                <w:noProof/>
-                <w:webHidden/>
-              </w:rPr>
-              <w:fldChar w:fldCharType="separate"/>
-            </w:r>
-            <w:r>
-              <w:rPr>
-                <w:noProof/>
-                <w:webHidden/>
-              </w:rPr>
-              <w:t>26</w:t>
-            </w:r>
-            <w:r>
-              <w:rPr>
-                <w:noProof/>
-                <w:webHidden/>
-              </w:rPr>
-              <w:fldChar w:fldCharType="end"/>
-            </w:r>
-          </w:hyperlink>
-        </w:p>
-        <w:p>
-          <w:pPr>
-            <w:pStyle w:val="TOC3"/>
-            <w:tabs>
-              <w:tab w:val="right" w:leader="dot" w:pos="9350"/>
-            </w:tabs>
-            <w:rPr>
-              <w:noProof/>
-            </w:rPr>
-          </w:pPr>
-          <w:hyperlink w:anchor="_Toc121402414" w:history="1">
-            <w:r>
-              <w:rPr>
-                <w:rStyle w:val="Hyperlink"/>
-                <w:noProof/>
-              </w:rPr>
-              <w:t>View (View Button)</w:t>
-            </w:r>
-            <w:r>
-              <w:rPr>
-                <w:noProof/>
-                <w:webHidden/>
-              </w:rPr>
-              <w:tab/>
-            </w:r>
-            <w:r>
-              <w:rPr>
-                <w:noProof/>
-                <w:webHidden/>
-              </w:rPr>
-              <w:fldChar w:fldCharType="begin"/>
-            </w:r>
-            <w:r>
-              <w:rPr>
-                <w:noProof/>
-                <w:webHidden/>
-              </w:rPr>
-              <w:instrText xml:space="preserve"> PAGEREF _Toc121402414 \h </w:instrText>
-            </w:r>
-            <w:r>
-              <w:rPr>
-                <w:noProof/>
-                <w:webHidden/>
-              </w:rPr>
-            </w:r>
-            <w:r>
-              <w:rPr>
-                <w:noProof/>
-                <w:webHidden/>
-              </w:rPr>
-              <w:fldChar w:fldCharType="separate"/>
-            </w:r>
-            <w:r>
-              <w:rPr>
-                <w:noProof/>
-                <w:webHidden/>
-              </w:rPr>
-              <w:t>27</w:t>
-            </w:r>
-            <w:r>
-              <w:rPr>
-                <w:noProof/>
-                <w:webHidden/>
-              </w:rPr>
-              <w:fldChar w:fldCharType="end"/>
-            </w:r>
-          </w:hyperlink>
-        </w:p>
-        <w:p>
-          <w:pPr>
-            <w:pStyle w:val="TOC3"/>
-            <w:tabs>
-              <w:tab w:val="right" w:leader="dot" w:pos="9350"/>
-            </w:tabs>
-            <w:rPr>
-              <w:noProof/>
-            </w:rPr>
-          </w:pPr>
-          <w:hyperlink w:anchor="_Toc121402415" w:history="1">
-            <w:r>
-              <w:rPr>
-                <w:rStyle w:val="Hyperlink"/>
-                <w:noProof/>
-              </w:rPr>
-              <w:t>Edit Required Attendance (Edit Required Attendance Button)</w:t>
-            </w:r>
-            <w:r>
-              <w:rPr>
-                <w:noProof/>
-                <w:webHidden/>
-              </w:rPr>
-              <w:tab/>
-            </w:r>
-            <w:r>
-              <w:rPr>
-                <w:noProof/>
-                <w:webHidden/>
-              </w:rPr>
-              <w:fldChar w:fldCharType="begin"/>
-            </w:r>
-            <w:r>
-              <w:rPr>
-                <w:noProof/>
-                <w:webHidden/>
-              </w:rPr>
-              <w:instrText xml:space="preserve"> PAGEREF _Toc121402415 \h </w:instrText>
-            </w:r>
-            <w:r>
-              <w:rPr>
-                <w:noProof/>
-                <w:webHidden/>
-              </w:rPr>
-            </w:r>
-            <w:r>
-              <w:rPr>
-                <w:noProof/>
-                <w:webHidden/>
-              </w:rPr>
-              <w:fldChar w:fldCharType="separate"/>
-            </w:r>
-            <w:r>
-              <w:rPr>
-                <w:noProof/>
-                <w:webHidden/>
-              </w:rPr>
-              <w:t>27</w:t>
-            </w:r>
-            <w:r>
-              <w:rPr>
-                <w:noProof/>
-                <w:webHidden/>
-              </w:rPr>
-              <w:fldChar w:fldCharType="end"/>
-            </w:r>
-          </w:hyperlink>
-        </w:p>
-        <w:p>
-          <w:pPr>
-            <w:pStyle w:val="TOC3"/>
-            <w:tabs>
-              <w:tab w:val="right" w:leader="dot" w:pos="9350"/>
-            </w:tabs>
-            <w:rPr>
-              <w:noProof/>
-            </w:rPr>
-          </w:pPr>
-          <w:hyperlink w:anchor="_Toc121402416" w:history="1">
-            <w:r>
-              <w:rPr>
-                <w:rStyle w:val="Hyperlink"/>
-                <w:noProof/>
-              </w:rPr>
-              <w:t>Log Attendance (Log Attendance Button)</w:t>
-            </w:r>
-            <w:r>
-              <w:rPr>
-                <w:noProof/>
-                <w:webHidden/>
-              </w:rPr>
-              <w:tab/>
-            </w:r>
-            <w:r>
-              <w:rPr>
-                <w:noProof/>
-                <w:webHidden/>
-              </w:rPr>
-              <w:fldChar w:fldCharType="begin"/>
-            </w:r>
-            <w:r>
-              <w:rPr>
-                <w:noProof/>
-                <w:webHidden/>
-              </w:rPr>
-              <w:instrText xml:space="preserve"> PAGEREF _Toc121402416 \h </w:instrText>
-            </w:r>
-            <w:r>
-              <w:rPr>
-                <w:noProof/>
-                <w:webHidden/>
-              </w:rPr>
-            </w:r>
-            <w:r>
-              <w:rPr>
-                <w:noProof/>
-                <w:webHidden/>
-              </w:rPr>
-              <w:fldChar w:fldCharType="separate"/>
-            </w:r>
-            <w:r>
-              <w:rPr>
-                <w:noProof/>
-                <w:webHidden/>
-              </w:rPr>
-              <w:t>28</w:t>
+              <w:t>23</w:t>
             </w:r>
             <w:r>
               <w:rPr>
@@ -2097,13 +1841,13 @@
               <w:szCs w:val="22"/>
             </w:rPr>
           </w:pPr>
-          <w:hyperlink w:anchor="_Toc121402417" w:history="1">
+          <w:hyperlink w:anchor="_Toc121594647" w:history="1">
             <w:r>
               <w:rPr>
                 <w:rStyle w:val="Hyperlink"/>
                 <w:noProof/>
               </w:rPr>
-              <w:t>Events</w:t>
+              <w:t>My Events</w:t>
             </w:r>
             <w:r>
               <w:rPr>
@@ -2124,7 +1868,7 @@
                 <w:noProof/>
                 <w:webHidden/>
               </w:rPr>
-              <w:instrText xml:space="preserve"> PAGEREF _Toc121402417 \h </w:instrText>
+              <w:instrText xml:space="preserve"> PAGEREF _Toc121594647 \h </w:instrText>
             </w:r>
             <w:r>
               <w:rPr>
@@ -2144,7 +1888,7 @@
                 <w:noProof/>
                 <w:webHidden/>
               </w:rPr>
-              <w:t>29</w:t>
+              <w:t>24</w:t>
             </w:r>
             <w:r>
               <w:rPr>
@@ -2163,15 +1907,17 @@
             </w:tabs>
             <w:rPr>
               <w:noProof/>
+              <w:sz w:val="22"/>
+              <w:szCs w:val="22"/>
             </w:rPr>
           </w:pPr>
-          <w:hyperlink w:anchor="_Toc121402418" w:history="1">
+          <w:hyperlink w:anchor="_Toc121594648" w:history="1">
             <w:r>
               <w:rPr>
                 <w:rStyle w:val="Hyperlink"/>
                 <w:noProof/>
               </w:rPr>
-              <w:t>Event Page (View Button)</w:t>
+              <w:t>Create New Event (Create new button)</w:t>
             </w:r>
             <w:r>
               <w:rPr>
@@ -2192,7 +1938,7 @@
                 <w:noProof/>
                 <w:webHidden/>
               </w:rPr>
-              <w:instrText xml:space="preserve"> PAGEREF _Toc121402418 \h </w:instrText>
+              <w:instrText xml:space="preserve"> PAGEREF _Toc121594648 \h </w:instrText>
             </w:r>
             <w:r>
               <w:rPr>
@@ -2212,7 +1958,427 @@
                 <w:noProof/>
                 <w:webHidden/>
               </w:rPr>
-              <w:t>29</w:t>
+              <w:t>25</w:t>
+            </w:r>
+            <w:r>
+              <w:rPr>
+                <w:noProof/>
+                <w:webHidden/>
+              </w:rPr>
+              <w:fldChar w:fldCharType="end"/>
+            </w:r>
+          </w:hyperlink>
+        </w:p>
+        <w:p>
+          <w:pPr>
+            <w:pStyle w:val="TOC3"/>
+            <w:tabs>
+              <w:tab w:val="right" w:leader="dot" w:pos="9350"/>
+            </w:tabs>
+            <w:rPr>
+              <w:noProof/>
+              <w:sz w:val="22"/>
+              <w:szCs w:val="22"/>
+            </w:rPr>
+          </w:pPr>
+          <w:hyperlink w:anchor="_Toc121594649" w:history="1">
+            <w:r>
+              <w:rPr>
+                <w:rStyle w:val="Hyperlink"/>
+                <w:noProof/>
+              </w:rPr>
+              <w:t>Review absences (Review absense button)</w:t>
+            </w:r>
+            <w:r>
+              <w:rPr>
+                <w:noProof/>
+                <w:webHidden/>
+              </w:rPr>
+              <w:tab/>
+            </w:r>
+            <w:r>
+              <w:rPr>
+                <w:noProof/>
+                <w:webHidden/>
+              </w:rPr>
+              <w:fldChar w:fldCharType="begin"/>
+            </w:r>
+            <w:r>
+              <w:rPr>
+                <w:noProof/>
+                <w:webHidden/>
+              </w:rPr>
+              <w:instrText xml:space="preserve"> PAGEREF _Toc121594649 \h </w:instrText>
+            </w:r>
+            <w:r>
+              <w:rPr>
+                <w:noProof/>
+                <w:webHidden/>
+              </w:rPr>
+            </w:r>
+            <w:r>
+              <w:rPr>
+                <w:noProof/>
+                <w:webHidden/>
+              </w:rPr>
+              <w:fldChar w:fldCharType="separate"/>
+            </w:r>
+            <w:r>
+              <w:rPr>
+                <w:noProof/>
+                <w:webHidden/>
+              </w:rPr>
+              <w:t>26</w:t>
+            </w:r>
+            <w:r>
+              <w:rPr>
+                <w:noProof/>
+                <w:webHidden/>
+              </w:rPr>
+              <w:fldChar w:fldCharType="end"/>
+            </w:r>
+          </w:hyperlink>
+        </w:p>
+        <w:p>
+          <w:pPr>
+            <w:pStyle w:val="TOC3"/>
+            <w:tabs>
+              <w:tab w:val="right" w:leader="dot" w:pos="9350"/>
+            </w:tabs>
+            <w:rPr>
+              <w:noProof/>
+              <w:sz w:val="22"/>
+              <w:szCs w:val="22"/>
+            </w:rPr>
+          </w:pPr>
+          <w:hyperlink w:anchor="_Toc121594650" w:history="1">
+            <w:r>
+              <w:rPr>
+                <w:rStyle w:val="Hyperlink"/>
+                <w:noProof/>
+              </w:rPr>
+              <w:t>edit (Edit button)</w:t>
+            </w:r>
+            <w:r>
+              <w:rPr>
+                <w:noProof/>
+                <w:webHidden/>
+              </w:rPr>
+              <w:tab/>
+            </w:r>
+            <w:r>
+              <w:rPr>
+                <w:noProof/>
+                <w:webHidden/>
+              </w:rPr>
+              <w:fldChar w:fldCharType="begin"/>
+            </w:r>
+            <w:r>
+              <w:rPr>
+                <w:noProof/>
+                <w:webHidden/>
+              </w:rPr>
+              <w:instrText xml:space="preserve"> PAGEREF _Toc121594650 \h </w:instrText>
+            </w:r>
+            <w:r>
+              <w:rPr>
+                <w:noProof/>
+                <w:webHidden/>
+              </w:rPr>
+            </w:r>
+            <w:r>
+              <w:rPr>
+                <w:noProof/>
+                <w:webHidden/>
+              </w:rPr>
+              <w:fldChar w:fldCharType="separate"/>
+            </w:r>
+            <w:r>
+              <w:rPr>
+                <w:noProof/>
+                <w:webHidden/>
+              </w:rPr>
+              <w:t>26</w:t>
+            </w:r>
+            <w:r>
+              <w:rPr>
+                <w:noProof/>
+                <w:webHidden/>
+              </w:rPr>
+              <w:fldChar w:fldCharType="end"/>
+            </w:r>
+          </w:hyperlink>
+        </w:p>
+        <w:p>
+          <w:pPr>
+            <w:pStyle w:val="TOC3"/>
+            <w:tabs>
+              <w:tab w:val="right" w:leader="dot" w:pos="9350"/>
+            </w:tabs>
+            <w:rPr>
+              <w:noProof/>
+              <w:sz w:val="22"/>
+              <w:szCs w:val="22"/>
+            </w:rPr>
+          </w:pPr>
+          <w:hyperlink w:anchor="_Toc121594651" w:history="1">
+            <w:r>
+              <w:rPr>
+                <w:rStyle w:val="Hyperlink"/>
+                <w:noProof/>
+              </w:rPr>
+              <w:t>View (View Button)</w:t>
+            </w:r>
+            <w:r>
+              <w:rPr>
+                <w:noProof/>
+                <w:webHidden/>
+              </w:rPr>
+              <w:tab/>
+            </w:r>
+            <w:r>
+              <w:rPr>
+                <w:noProof/>
+                <w:webHidden/>
+              </w:rPr>
+              <w:fldChar w:fldCharType="begin"/>
+            </w:r>
+            <w:r>
+              <w:rPr>
+                <w:noProof/>
+                <w:webHidden/>
+              </w:rPr>
+              <w:instrText xml:space="preserve"> PAGEREF _Toc121594651 \h </w:instrText>
+            </w:r>
+            <w:r>
+              <w:rPr>
+                <w:noProof/>
+                <w:webHidden/>
+              </w:rPr>
+            </w:r>
+            <w:r>
+              <w:rPr>
+                <w:noProof/>
+                <w:webHidden/>
+              </w:rPr>
+              <w:fldChar w:fldCharType="separate"/>
+            </w:r>
+            <w:r>
+              <w:rPr>
+                <w:noProof/>
+                <w:webHidden/>
+              </w:rPr>
+              <w:t>27</w:t>
+            </w:r>
+            <w:r>
+              <w:rPr>
+                <w:noProof/>
+                <w:webHidden/>
+              </w:rPr>
+              <w:fldChar w:fldCharType="end"/>
+            </w:r>
+          </w:hyperlink>
+        </w:p>
+        <w:p>
+          <w:pPr>
+            <w:pStyle w:val="TOC3"/>
+            <w:tabs>
+              <w:tab w:val="right" w:leader="dot" w:pos="9350"/>
+            </w:tabs>
+            <w:rPr>
+              <w:noProof/>
+              <w:sz w:val="22"/>
+              <w:szCs w:val="22"/>
+            </w:rPr>
+          </w:pPr>
+          <w:hyperlink w:anchor="_Toc121594652" w:history="1">
+            <w:r>
+              <w:rPr>
+                <w:rStyle w:val="Hyperlink"/>
+                <w:noProof/>
+              </w:rPr>
+              <w:t>Edit Required Attendance (Edit Required Attendance Button)</w:t>
+            </w:r>
+            <w:r>
+              <w:rPr>
+                <w:noProof/>
+                <w:webHidden/>
+              </w:rPr>
+              <w:tab/>
+            </w:r>
+            <w:r>
+              <w:rPr>
+                <w:noProof/>
+                <w:webHidden/>
+              </w:rPr>
+              <w:fldChar w:fldCharType="begin"/>
+            </w:r>
+            <w:r>
+              <w:rPr>
+                <w:noProof/>
+                <w:webHidden/>
+              </w:rPr>
+              <w:instrText xml:space="preserve"> PAGEREF _Toc121594652 \h </w:instrText>
+            </w:r>
+            <w:r>
+              <w:rPr>
+                <w:noProof/>
+                <w:webHidden/>
+              </w:rPr>
+            </w:r>
+            <w:r>
+              <w:rPr>
+                <w:noProof/>
+                <w:webHidden/>
+              </w:rPr>
+              <w:fldChar w:fldCharType="separate"/>
+            </w:r>
+            <w:r>
+              <w:rPr>
+                <w:noProof/>
+                <w:webHidden/>
+              </w:rPr>
+              <w:t>27</w:t>
+            </w:r>
+            <w:r>
+              <w:rPr>
+                <w:noProof/>
+                <w:webHidden/>
+              </w:rPr>
+              <w:fldChar w:fldCharType="end"/>
+            </w:r>
+          </w:hyperlink>
+        </w:p>
+        <w:p>
+          <w:pPr>
+            <w:pStyle w:val="TOC3"/>
+            <w:tabs>
+              <w:tab w:val="right" w:leader="dot" w:pos="9350"/>
+            </w:tabs>
+            <w:rPr>
+              <w:noProof/>
+              <w:sz w:val="22"/>
+              <w:szCs w:val="22"/>
+            </w:rPr>
+          </w:pPr>
+          <w:hyperlink w:anchor="_Toc121594653" w:history="1">
+            <w:r>
+              <w:rPr>
+                <w:rStyle w:val="Hyperlink"/>
+                <w:noProof/>
+              </w:rPr>
+              <w:t>Log Attendance (Log Attendance Button)</w:t>
+            </w:r>
+            <w:r>
+              <w:rPr>
+                <w:noProof/>
+                <w:webHidden/>
+              </w:rPr>
+              <w:tab/>
+            </w:r>
+            <w:r>
+              <w:rPr>
+                <w:noProof/>
+                <w:webHidden/>
+              </w:rPr>
+              <w:fldChar w:fldCharType="begin"/>
+            </w:r>
+            <w:r>
+              <w:rPr>
+                <w:noProof/>
+                <w:webHidden/>
+              </w:rPr>
+              <w:instrText xml:space="preserve"> PAGEREF _Toc121594653 \h </w:instrText>
+            </w:r>
+            <w:r>
+              <w:rPr>
+                <w:noProof/>
+                <w:webHidden/>
+              </w:rPr>
+            </w:r>
+            <w:r>
+              <w:rPr>
+                <w:noProof/>
+                <w:webHidden/>
+              </w:rPr>
+              <w:fldChar w:fldCharType="separate"/>
+            </w:r>
+            <w:r>
+              <w:rPr>
+                <w:noProof/>
+                <w:webHidden/>
+              </w:rPr>
+              <w:t>28</w:t>
+            </w:r>
+            <w:r>
+              <w:rPr>
+                <w:noProof/>
+                <w:webHidden/>
+              </w:rPr>
+              <w:fldChar w:fldCharType="end"/>
+            </w:r>
+          </w:hyperlink>
+        </w:p>
+        <w:p>
+          <w:pPr>
+            <w:pStyle w:val="TOC3"/>
+            <w:tabs>
+              <w:tab w:val="right" w:leader="dot" w:pos="9350"/>
+            </w:tabs>
+            <w:rPr>
+              <w:noProof/>
+              <w:sz w:val="22"/>
+              <w:szCs w:val="22"/>
+            </w:rPr>
+          </w:pPr>
+          <w:hyperlink w:anchor="_Toc121594654" w:history="1">
+            <w:r>
+              <w:rPr>
+                <w:rStyle w:val="Hyperlink"/>
+                <w:noProof/>
+              </w:rPr>
+              <w:t>End Attendance</w:t>
+            </w:r>
+            <w:r>
+              <w:rPr>
+                <w:noProof/>
+                <w:webHidden/>
+              </w:rPr>
+              <w:tab/>
+            </w:r>
+            <w:r>
+              <w:rPr>
+                <w:noProof/>
+                <w:webHidden/>
+              </w:rPr>
+              <w:fldChar w:fldCharType="begin"/>
+            </w:r>
+            <w:r>
+              <w:rPr>
+                <w:noProof/>
+                <w:webHidden/>
+              </w:rPr>
+              <w:instrText xml:space="preserve"> PAGEREF _Toc121594654 \h </w:instrText>
+            </w:r>
+            <w:r>
+              <w:rPr>
+                <w:noProof/>
+                <w:webHidden/>
+              </w:rPr>
+            </w:r>
+            <w:r>
+              <w:rPr>
+                <w:noProof/>
+                <w:webHidden/>
+              </w:rPr>
+              <w:fldChar w:fldCharType="separate"/>
+            </w:r>
+            <w:r>
+              <w:rPr>
+                <w:noProof/>
+                <w:webHidden/>
+              </w:rPr>
+              <w:t>28</w:t>
             </w:r>
             <w:r>
               <w:rPr>
@@ -2235,13 +2401,13 @@
               <w:szCs w:val="22"/>
             </w:rPr>
           </w:pPr>
-          <w:hyperlink w:anchor="_Toc121402419" w:history="1">
+          <w:hyperlink w:anchor="_Toc121594655" w:history="1">
             <w:r>
               <w:rPr>
                 <w:rStyle w:val="Hyperlink"/>
                 <w:noProof/>
               </w:rPr>
-              <w:t>Questions</w:t>
+              <w:t>Events</w:t>
             </w:r>
             <w:r>
               <w:rPr>
@@ -2262,7 +2428,7 @@
                 <w:noProof/>
                 <w:webHidden/>
               </w:rPr>
-              <w:instrText xml:space="preserve"> PAGEREF _Toc121402419 \h </w:instrText>
+              <w:instrText xml:space="preserve"> PAGEREF _Toc121594655 \h </w:instrText>
             </w:r>
             <w:r>
               <w:rPr>
@@ -2282,7 +2448,77 @@
                 <w:noProof/>
                 <w:webHidden/>
               </w:rPr>
-              <w:t>31</w:t>
+              <w:t>29</w:t>
+            </w:r>
+            <w:r>
+              <w:rPr>
+                <w:noProof/>
+                <w:webHidden/>
+              </w:rPr>
+              <w:fldChar w:fldCharType="end"/>
+            </w:r>
+          </w:hyperlink>
+        </w:p>
+        <w:p>
+          <w:pPr>
+            <w:pStyle w:val="TOC3"/>
+            <w:tabs>
+              <w:tab w:val="right" w:leader="dot" w:pos="9350"/>
+            </w:tabs>
+            <w:rPr>
+              <w:noProof/>
+              <w:sz w:val="22"/>
+              <w:szCs w:val="22"/>
+            </w:rPr>
+          </w:pPr>
+          <w:hyperlink w:anchor="_Toc121594656" w:history="1">
+            <w:r>
+              <w:rPr>
+                <w:rStyle w:val="Hyperlink"/>
+                <w:noProof/>
+              </w:rPr>
+              <w:t>Event Page (View Button)</w:t>
+            </w:r>
+            <w:r>
+              <w:rPr>
+                <w:noProof/>
+                <w:webHidden/>
+              </w:rPr>
+              <w:tab/>
+            </w:r>
+            <w:r>
+              <w:rPr>
+                <w:noProof/>
+                <w:webHidden/>
+              </w:rPr>
+              <w:fldChar w:fldCharType="begin"/>
+            </w:r>
+            <w:r>
+              <w:rPr>
+                <w:noProof/>
+                <w:webHidden/>
+              </w:rPr>
+              <w:instrText xml:space="preserve"> PAGEREF _Toc121594656 \h </w:instrText>
+            </w:r>
+            <w:r>
+              <w:rPr>
+                <w:noProof/>
+                <w:webHidden/>
+              </w:rPr>
+            </w:r>
+            <w:r>
+              <w:rPr>
+                <w:noProof/>
+                <w:webHidden/>
+              </w:rPr>
+              <w:fldChar w:fldCharType="separate"/>
+            </w:r>
+            <w:r>
+              <w:rPr>
+                <w:noProof/>
+                <w:webHidden/>
+              </w:rPr>
+              <w:t>29</w:t>
             </w:r>
             <w:r>
               <w:rPr>
@@ -2305,13 +2541,13 @@
               <w:szCs w:val="22"/>
             </w:rPr>
           </w:pPr>
-          <w:hyperlink w:anchor="_Toc121402420" w:history="1">
+          <w:hyperlink w:anchor="_Toc121594657" w:history="1">
             <w:r>
               <w:rPr>
                 <w:rStyle w:val="Hyperlink"/>
                 <w:noProof/>
               </w:rPr>
-              <w:t>Bug Reports</w:t>
+              <w:t>Questions</w:t>
             </w:r>
             <w:r>
               <w:rPr>
@@ -2332,7 +2568,7 @@
                 <w:noProof/>
                 <w:webHidden/>
               </w:rPr>
-              <w:instrText xml:space="preserve"> PAGEREF _Toc121402420 \h </w:instrText>
+              <w:instrText xml:space="preserve"> PAGEREF _Toc121594657 \h </w:instrText>
             </w:r>
             <w:r>
               <w:rPr>
@@ -2352,7 +2588,7 @@
                 <w:noProof/>
                 <w:webHidden/>
               </w:rPr>
-              <w:t>32</w:t>
+              <w:t>31</w:t>
             </w:r>
             <w:r>
               <w:rPr>
@@ -2375,13 +2611,13 @@
               <w:szCs w:val="22"/>
             </w:rPr>
           </w:pPr>
-          <w:hyperlink w:anchor="_Toc121402421" w:history="1">
+          <w:hyperlink w:anchor="_Toc121594658" w:history="1">
             <w:r>
               <w:rPr>
                 <w:rStyle w:val="Hyperlink"/>
                 <w:noProof/>
               </w:rPr>
-              <w:t>Rules</w:t>
+              <w:t>Files</w:t>
             </w:r>
             <w:r>
               <w:rPr>
@@ -2402,7 +2638,7 @@
                 <w:noProof/>
                 <w:webHidden/>
               </w:rPr>
-              <w:instrText xml:space="preserve"> PAGEREF _Toc121402421 \h </w:instrText>
+              <w:instrText xml:space="preserve"> PAGEREF _Toc121594658 \h </w:instrText>
             </w:r>
             <w:r>
               <w:rPr>
@@ -2419,12 +2655,150 @@
             </w:r>
             <w:r>
               <w:rPr>
-                <w:b/>
-                <w:bCs/>
-                <w:noProof/>
-                <w:webHidden/>
-              </w:rPr>
-              <w:t>Error! Bookmark not defined.</w:t>
+                <w:noProof/>
+                <w:webHidden/>
+              </w:rPr>
+              <w:t>32</w:t>
+            </w:r>
+            <w:r>
+              <w:rPr>
+                <w:noProof/>
+                <w:webHidden/>
+              </w:rPr>
+              <w:fldChar w:fldCharType="end"/>
+            </w:r>
+          </w:hyperlink>
+        </w:p>
+        <w:p>
+          <w:pPr>
+            <w:pStyle w:val="TOC2"/>
+            <w:tabs>
+              <w:tab w:val="right" w:leader="dot" w:pos="9350"/>
+            </w:tabs>
+            <w:rPr>
+              <w:noProof/>
+              <w:sz w:val="22"/>
+              <w:szCs w:val="22"/>
+            </w:rPr>
+          </w:pPr>
+          <w:hyperlink w:anchor="_Toc121594659" w:history="1">
+            <w:r>
+              <w:rPr>
+                <w:rStyle w:val="Hyperlink"/>
+                <w:noProof/>
+              </w:rPr>
+              <w:t>Bug Reports</w:t>
+            </w:r>
+            <w:r>
+              <w:rPr>
+                <w:noProof/>
+                <w:webHidden/>
+              </w:rPr>
+              <w:tab/>
+            </w:r>
+            <w:r>
+              <w:rPr>
+                <w:noProof/>
+                <w:webHidden/>
+              </w:rPr>
+              <w:fldChar w:fldCharType="begin"/>
+            </w:r>
+            <w:r>
+              <w:rPr>
+                <w:noProof/>
+                <w:webHidden/>
+              </w:rPr>
+              <w:instrText xml:space="preserve"> PAGEREF _Toc121594659 \h </w:instrText>
+            </w:r>
+            <w:r>
+              <w:rPr>
+                <w:noProof/>
+                <w:webHidden/>
+              </w:rPr>
+            </w:r>
+            <w:r>
+              <w:rPr>
+                <w:noProof/>
+                <w:webHidden/>
+              </w:rPr>
+              <w:fldChar w:fldCharType="separate"/>
+            </w:r>
+            <w:r>
+              <w:rPr>
+                <w:noProof/>
+                <w:webHidden/>
+              </w:rPr>
+              <w:t>32</w:t>
+            </w:r>
+            <w:r>
+              <w:rPr>
+                <w:noProof/>
+                <w:webHidden/>
+              </w:rPr>
+              <w:fldChar w:fldCharType="end"/>
+            </w:r>
+          </w:hyperlink>
+        </w:p>
+        <w:p>
+          <w:pPr>
+            <w:pStyle w:val="TOC2"/>
+            <w:tabs>
+              <w:tab w:val="right" w:leader="dot" w:pos="9350"/>
+            </w:tabs>
+            <w:rPr>
+              <w:noProof/>
+              <w:sz w:val="22"/>
+              <w:szCs w:val="22"/>
+            </w:rPr>
+          </w:pPr>
+          <w:hyperlink w:anchor="_Toc121594660" w:history="1">
+            <w:r>
+              <w:rPr>
+                <w:rStyle w:val="Hyperlink"/>
+                <w:noProof/>
+              </w:rPr>
+              <w:t>Documents</w:t>
+            </w:r>
+            <w:r>
+              <w:rPr>
+                <w:noProof/>
+                <w:webHidden/>
+              </w:rPr>
+              <w:tab/>
+            </w:r>
+            <w:r>
+              <w:rPr>
+                <w:noProof/>
+                <w:webHidden/>
+              </w:rPr>
+              <w:fldChar w:fldCharType="begin"/>
+            </w:r>
+            <w:r>
+              <w:rPr>
+                <w:noProof/>
+                <w:webHidden/>
+              </w:rPr>
+              <w:instrText xml:space="preserve"> PAGEREF _Toc121594660 \h </w:instrText>
+            </w:r>
+            <w:r>
+              <w:rPr>
+                <w:noProof/>
+                <w:webHidden/>
+              </w:rPr>
+            </w:r>
+            <w:r>
+              <w:rPr>
+                <w:noProof/>
+                <w:webHidden/>
+              </w:rPr>
+              <w:fldChar w:fldCharType="separate"/>
+            </w:r>
+            <w:r>
+              <w:rPr>
+                <w:noProof/>
+                <w:webHidden/>
+              </w:rPr>
+              <w:t>33</w:t>
             </w:r>
             <w:r>
               <w:rPr>
@@ -2447,7 +2821,7 @@
               <w:szCs w:val="22"/>
             </w:rPr>
           </w:pPr>
-          <w:hyperlink w:anchor="_Toc121402422" w:history="1">
+          <w:hyperlink w:anchor="_Toc121594661" w:history="1">
             <w:r>
               <w:rPr>
                 <w:rStyle w:val="Hyperlink"/>
@@ -2474,7 +2848,7 @@
                 <w:noProof/>
                 <w:webHidden/>
               </w:rPr>
-              <w:instrText xml:space="preserve"> PAGEREF _Toc121402422 \h </w:instrText>
+              <w:instrText xml:space="preserve"> PAGEREF _Toc121594661 \h </w:instrText>
             </w:r>
             <w:r>
               <w:rPr>
@@ -2517,12 +2891,82 @@
               <w:szCs w:val="22"/>
             </w:rPr>
           </w:pPr>
-          <w:hyperlink w:anchor="_Toc121402423" w:history="1">
+          <w:hyperlink w:anchor="_Toc121594662" w:history="1">
             <w:r>
               <w:rPr>
                 <w:rStyle w:val="Hyperlink"/>
                 <w:noProof/>
               </w:rPr>
+              <w:t>Known bugs and issues</w:t>
+            </w:r>
+            <w:r>
+              <w:rPr>
+                <w:noProof/>
+                <w:webHidden/>
+              </w:rPr>
+              <w:tab/>
+            </w:r>
+            <w:r>
+              <w:rPr>
+                <w:noProof/>
+                <w:webHidden/>
+              </w:rPr>
+              <w:fldChar w:fldCharType="begin"/>
+            </w:r>
+            <w:r>
+              <w:rPr>
+                <w:noProof/>
+                <w:webHidden/>
+              </w:rPr>
+              <w:instrText xml:space="preserve"> PAGEREF _Toc121594662 \h </w:instrText>
+            </w:r>
+            <w:r>
+              <w:rPr>
+                <w:noProof/>
+                <w:webHidden/>
+              </w:rPr>
+            </w:r>
+            <w:r>
+              <w:rPr>
+                <w:noProof/>
+                <w:webHidden/>
+              </w:rPr>
+              <w:fldChar w:fldCharType="separate"/>
+            </w:r>
+            <w:r>
+              <w:rPr>
+                <w:noProof/>
+                <w:webHidden/>
+              </w:rPr>
+              <w:t>38</w:t>
+            </w:r>
+            <w:r>
+              <w:rPr>
+                <w:noProof/>
+                <w:webHidden/>
+              </w:rPr>
+              <w:fldChar w:fldCharType="end"/>
+            </w:r>
+          </w:hyperlink>
+        </w:p>
+        <w:p>
+          <w:pPr>
+            <w:pStyle w:val="TOC1"/>
+            <w:tabs>
+              <w:tab w:val="right" w:leader="dot" w:pos="9350"/>
+            </w:tabs>
+            <w:rPr>
+              <w:noProof/>
+              <w:sz w:val="22"/>
+              <w:szCs w:val="22"/>
+            </w:rPr>
+          </w:pPr>
+          <w:hyperlink w:anchor="_Toc121594663" w:history="1">
+            <w:r>
+              <w:rPr>
+                <w:rStyle w:val="Hyperlink"/>
+                <w:noProof/>
+              </w:rPr>
               <w:t>About the software &amp; its design</w:t>
             </w:r>
             <w:r>
@@ -2544,7 +2988,7 @@
                 <w:noProof/>
                 <w:webHidden/>
               </w:rPr>
-              <w:instrText xml:space="preserve"> PAGEREF _Toc121402423 \h </w:instrText>
+              <w:instrText xml:space="preserve"> PAGEREF _Toc121594663 \h </w:instrText>
             </w:r>
             <w:r>
               <w:rPr>
@@ -2587,7 +3031,7 @@
               <w:szCs w:val="22"/>
             </w:rPr>
           </w:pPr>
-          <w:hyperlink w:anchor="_Toc121402424" w:history="1">
+          <w:hyperlink w:anchor="_Toc121594664" w:history="1">
             <w:r>
               <w:rPr>
                 <w:rStyle w:val="Hyperlink"/>
@@ -2614,7 +3058,7 @@
                 <w:noProof/>
                 <w:webHidden/>
               </w:rPr>
-              <w:instrText xml:space="preserve"> PAGEREF _Toc121402424 \h </w:instrText>
+              <w:instrText xml:space="preserve"> PAGEREF _Toc121594664 \h </w:instrText>
             </w:r>
             <w:r>
               <w:rPr>
@@ -2657,13 +3101,13 @@
               <w:szCs w:val="22"/>
             </w:rPr>
           </w:pPr>
-          <w:hyperlink w:anchor="_Toc121402425" w:history="1">
+          <w:hyperlink w:anchor="_Toc121594665" w:history="1">
             <w:r>
               <w:rPr>
                 <w:rStyle w:val="Hyperlink"/>
                 <w:noProof/>
               </w:rPr>
-              <w:t>Why MYSQL and not no-sql?</w:t>
+              <w:t>Why MYSQL?</w:t>
             </w:r>
             <w:r>
               <w:rPr>
@@ -2684,7 +3128,7 @@
                 <w:noProof/>
                 <w:webHidden/>
               </w:rPr>
-              <w:instrText xml:space="preserve"> PAGEREF _Toc121402425 \h </w:instrText>
+              <w:instrText xml:space="preserve"> PAGEREF _Toc121594665 \h </w:instrText>
             </w:r>
             <w:r>
               <w:rPr>
@@ -2727,7 +3171,7 @@
               <w:szCs w:val="22"/>
             </w:rPr>
           </w:pPr>
-          <w:hyperlink w:anchor="_Toc121402426" w:history="1">
+          <w:hyperlink w:anchor="_Toc121594666" w:history="1">
             <w:r>
               <w:rPr>
                 <w:rStyle w:val="Hyperlink"/>
@@ -2754,7 +3198,7 @@
                 <w:noProof/>
                 <w:webHidden/>
               </w:rPr>
-              <w:instrText xml:space="preserve"> PAGEREF _Toc121402426 \h </w:instrText>
+              <w:instrText xml:space="preserve"> PAGEREF _Toc121594666 \h </w:instrText>
             </w:r>
             <w:r>
               <w:rPr>
@@ -2797,13 +3241,13 @@
               <w:szCs w:val="22"/>
             </w:rPr>
           </w:pPr>
-          <w:hyperlink w:anchor="_Toc121402427" w:history="1">
+          <w:hyperlink w:anchor="_Toc121594667" w:history="1">
             <w:r>
               <w:rPr>
                 <w:rStyle w:val="Hyperlink"/>
                 <w:noProof/>
               </w:rPr>
-              <w:t>Known bugs and issues</w:t>
+              <w:t>System Setup</w:t>
             </w:r>
             <w:r>
               <w:rPr>
@@ -2824,7 +3268,7 @@
                 <w:noProof/>
                 <w:webHidden/>
               </w:rPr>
-              <w:instrText xml:space="preserve"> PAGEREF _Toc121402427 \h </w:instrText>
+              <w:instrText xml:space="preserve"> PAGEREF _Toc121594667 \h </w:instrText>
             </w:r>
             <w:r>
               <w:rPr>
@@ -2885,7 +3329,7 @@
       <w:pPr>
         <w:pStyle w:val="Heading1"/>
       </w:pPr>
-      <w:bookmarkStart w:id="0" w:name="_Toc121402393"/>
+      <w:bookmarkStart w:id="0" w:name="_Toc121594627"/>
       <w:r>
         <w:lastRenderedPageBreak/>
         <w:t>About</w:t>
@@ -2960,7 +3404,7 @@
         <w:pStyle w:val="Heading1"/>
       </w:pPr>
       <w:bookmarkStart w:id="1" w:name="_System_Guide"/>
-      <w:bookmarkStart w:id="2" w:name="_Toc121402394"/>
+      <w:bookmarkStart w:id="2" w:name="_Toc121594628"/>
       <w:bookmarkEnd w:id="1"/>
       <w:r>
         <w:lastRenderedPageBreak/>
@@ -3086,10 +3530,12 @@
       <w:pPr>
         <w:pStyle w:val="Heading2"/>
       </w:pPr>
+      <w:bookmarkStart w:id="3" w:name="_Toc121594629"/>
       <w:r>
         <w:lastRenderedPageBreak/>
         <w:t>Setup</w:t>
       </w:r>
+      <w:bookmarkEnd w:id="3"/>
     </w:p>
     <w:p>
       <w:pPr>
@@ -3202,7 +3648,6 @@
           <w:spacing w:val="15"/>
         </w:rPr>
       </w:pPr>
-      <w:bookmarkStart w:id="3" w:name="_Toc121402395"/>
       <w:r>
         <w:br w:type="page"/>
       </w:r>
@@ -3211,11 +3656,12 @@
       <w:pPr>
         <w:pStyle w:val="Heading2"/>
       </w:pPr>
+      <w:bookmarkStart w:id="4" w:name="_Toc121594630"/>
       <w:r>
         <w:lastRenderedPageBreak/>
         <w:t>Home</w:t>
       </w:r>
-      <w:bookmarkEnd w:id="3"/>
+      <w:bookmarkEnd w:id="4"/>
     </w:p>
     <w:p>
       <w:pPr>
@@ -3298,12 +3744,12 @@
       <w:pPr>
         <w:pStyle w:val="Heading2"/>
       </w:pPr>
-      <w:bookmarkStart w:id="4" w:name="_Toc121402396"/>
+      <w:bookmarkStart w:id="5" w:name="_Toc121594631"/>
       <w:r>
         <w:lastRenderedPageBreak/>
         <w:t>Admin Dashboard</w:t>
       </w:r>
-      <w:bookmarkEnd w:id="4"/>
+      <w:bookmarkEnd w:id="5"/>
     </w:p>
     <w:p>
       <w:pPr>
@@ -3416,12 +3862,12 @@
       <w:pPr>
         <w:pStyle w:val="Heading3"/>
       </w:pPr>
-      <w:bookmarkStart w:id="5" w:name="_Toc121402397"/>
+      <w:bookmarkStart w:id="6" w:name="_Toc121594632"/>
       <w:r>
         <w:lastRenderedPageBreak/>
         <w:t>Review Project Proposals</w:t>
       </w:r>
-      <w:bookmarkEnd w:id="5"/>
+      <w:bookmarkEnd w:id="6"/>
     </w:p>
     <w:p>
       <w:pPr>
@@ -3561,12 +4007,12 @@
       <w:pPr>
         <w:pStyle w:val="Heading3"/>
       </w:pPr>
-      <w:bookmarkStart w:id="6" w:name="_Toc121402398"/>
+      <w:bookmarkStart w:id="7" w:name="_Toc121594633"/>
       <w:r>
         <w:lastRenderedPageBreak/>
         <w:t>Review Questions</w:t>
       </w:r>
-      <w:bookmarkEnd w:id="6"/>
+      <w:bookmarkEnd w:id="7"/>
     </w:p>
     <w:p>
       <w:pPr>
@@ -3683,12 +4129,12 @@
       <w:pPr>
         <w:pStyle w:val="Heading3"/>
       </w:pPr>
-      <w:bookmarkStart w:id="7" w:name="_Toc121402399"/>
+      <w:bookmarkStart w:id="8" w:name="_Toc121594634"/>
       <w:r>
         <w:lastRenderedPageBreak/>
         <w:t>User Reference</w:t>
       </w:r>
-      <w:bookmarkEnd w:id="7"/>
+      <w:bookmarkEnd w:id="8"/>
     </w:p>
     <w:p>
       <w:pPr>
@@ -3750,8 +4196,8 @@
           <w:spacing w:val="15"/>
         </w:rPr>
       </w:pPr>
-      <w:bookmarkStart w:id="8" w:name="_Groups"/>
-      <w:bookmarkEnd w:id="8"/>
+      <w:bookmarkStart w:id="9" w:name="_Groups"/>
+      <w:bookmarkEnd w:id="9"/>
       <w:r>
         <w:br w:type="page"/>
       </w:r>
@@ -3760,12 +4206,12 @@
       <w:pPr>
         <w:pStyle w:val="Heading3"/>
       </w:pPr>
-      <w:bookmarkStart w:id="9" w:name="_Toc121402400"/>
+      <w:bookmarkStart w:id="10" w:name="_Toc121594635"/>
       <w:r>
         <w:lastRenderedPageBreak/>
         <w:t>Groups</w:t>
       </w:r>
-      <w:bookmarkEnd w:id="9"/>
+      <w:bookmarkEnd w:id="10"/>
     </w:p>
     <w:p>
       <w:pPr>
@@ -3850,12 +4296,12 @@
       <w:pPr>
         <w:pStyle w:val="Heading3"/>
       </w:pPr>
-      <w:bookmarkStart w:id="10" w:name="_Toc121402401"/>
+      <w:bookmarkStart w:id="11" w:name="_Toc121594636"/>
       <w:r>
         <w:lastRenderedPageBreak/>
         <w:t>Create Awards</w:t>
       </w:r>
-      <w:bookmarkEnd w:id="10"/>
+      <w:bookmarkEnd w:id="11"/>
     </w:p>
     <w:p>
       <w:pPr>
@@ -3990,12 +4436,12 @@
       <w:pPr>
         <w:pStyle w:val="Heading3"/>
       </w:pPr>
-      <w:bookmarkStart w:id="11" w:name="_Toc121402402"/>
+      <w:bookmarkStart w:id="12" w:name="_Toc121594637"/>
       <w:r>
         <w:lastRenderedPageBreak/>
         <w:t>Create Tasks</w:t>
       </w:r>
-      <w:bookmarkEnd w:id="11"/>
+      <w:bookmarkEnd w:id="12"/>
     </w:p>
     <w:p>
       <w:pPr>
@@ -4148,8 +4594,8 @@
           <w:szCs w:val="22"/>
         </w:rPr>
       </w:pPr>
-      <w:bookmarkStart w:id="12" w:name="_My_Groups"/>
-      <w:bookmarkEnd w:id="12"/>
+      <w:bookmarkStart w:id="13" w:name="_My_Groups"/>
+      <w:bookmarkEnd w:id="13"/>
       <w:r>
         <w:br w:type="page"/>
       </w:r>
@@ -4158,12 +4604,12 @@
       <w:pPr>
         <w:pStyle w:val="Heading2"/>
       </w:pPr>
-      <w:bookmarkStart w:id="13" w:name="_Toc121402403"/>
+      <w:bookmarkStart w:id="14" w:name="_Toc121594638"/>
       <w:r>
         <w:lastRenderedPageBreak/>
         <w:t>My Groups</w:t>
       </w:r>
-      <w:bookmarkEnd w:id="13"/>
+      <w:bookmarkEnd w:id="14"/>
     </w:p>
     <w:p>
       <w:pPr>
@@ -4304,8 +4750,8 @@
           <w:spacing w:val="15"/>
         </w:rPr>
       </w:pPr>
-      <w:bookmarkStart w:id="14" w:name="_Add_Task"/>
-      <w:bookmarkEnd w:id="14"/>
+      <w:bookmarkStart w:id="15" w:name="_Add_Task"/>
+      <w:bookmarkEnd w:id="15"/>
       <w:r>
         <w:br w:type="page"/>
       </w:r>
@@ -4314,10 +4760,12 @@
       <w:pPr>
         <w:pStyle w:val="Heading3"/>
       </w:pPr>
+      <w:bookmarkStart w:id="16" w:name="_Toc121594639"/>
       <w:r>
         <w:lastRenderedPageBreak/>
         <w:t>Add Task</w:t>
       </w:r>
+      <w:bookmarkEnd w:id="16"/>
     </w:p>
     <w:p>
       <w:pPr>
@@ -4705,12 +5153,12 @@
       <w:pPr>
         <w:pStyle w:val="Heading2"/>
       </w:pPr>
-      <w:bookmarkStart w:id="15" w:name="_Toc121402404"/>
+      <w:bookmarkStart w:id="17" w:name="_Toc121594640"/>
       <w:r>
         <w:lastRenderedPageBreak/>
         <w:t>My Tasks</w:t>
       </w:r>
-      <w:bookmarkEnd w:id="15"/>
+      <w:bookmarkEnd w:id="17"/>
     </w:p>
     <w:p>
       <w:pPr>
@@ -4782,9 +5230,11 @@
       <w:pPr>
         <w:pStyle w:val="Heading3"/>
       </w:pPr>
+      <w:bookmarkStart w:id="18" w:name="_Toc121594641"/>
       <w:r>
         <w:t>Completed Tasks</w:t>
       </w:r>
+      <w:bookmarkEnd w:id="18"/>
     </w:p>
     <w:p>
       <w:pPr>
@@ -4854,12 +5304,12 @@
       <w:pPr>
         <w:pStyle w:val="Heading2"/>
       </w:pPr>
-      <w:bookmarkStart w:id="16" w:name="_Toc121402405"/>
+      <w:bookmarkStart w:id="19" w:name="_Toc121594642"/>
       <w:r>
         <w:lastRenderedPageBreak/>
         <w:t>Profile</w:t>
       </w:r>
-      <w:bookmarkEnd w:id="16"/>
+      <w:bookmarkEnd w:id="19"/>
     </w:p>
     <w:p>
       <w:pPr>
@@ -4930,8 +5380,8 @@
           <w:szCs w:val="22"/>
         </w:rPr>
       </w:pPr>
-      <w:bookmarkStart w:id="17" w:name="_My_Awards"/>
-      <w:bookmarkEnd w:id="17"/>
+      <w:bookmarkStart w:id="20" w:name="_My_Awards"/>
+      <w:bookmarkEnd w:id="20"/>
       <w:r>
         <w:br w:type="page"/>
       </w:r>
@@ -4940,12 +5390,12 @@
       <w:pPr>
         <w:pStyle w:val="Heading2"/>
       </w:pPr>
-      <w:bookmarkStart w:id="18" w:name="_Toc121402406"/>
+      <w:bookmarkStart w:id="21" w:name="_Toc121594643"/>
       <w:r>
         <w:lastRenderedPageBreak/>
         <w:t>Awards</w:t>
       </w:r>
-      <w:bookmarkEnd w:id="18"/>
+      <w:bookmarkEnd w:id="21"/>
     </w:p>
     <w:p>
       <w:pPr>
@@ -5091,12 +5541,12 @@
       <w:pPr>
         <w:pStyle w:val="Heading2"/>
       </w:pPr>
-      <w:bookmarkStart w:id="19" w:name="_Toc121402407"/>
+      <w:bookmarkStart w:id="22" w:name="_Toc121594644"/>
       <w:r>
         <w:lastRenderedPageBreak/>
         <w:t>Leaderboard</w:t>
       </w:r>
-      <w:bookmarkEnd w:id="19"/>
+      <w:bookmarkEnd w:id="22"/>
     </w:p>
     <w:p>
       <w:pPr>
@@ -5173,12 +5623,12 @@
       <w:pPr>
         <w:pStyle w:val="Heading2"/>
       </w:pPr>
-      <w:bookmarkStart w:id="20" w:name="_Toc121402408"/>
+      <w:bookmarkStart w:id="23" w:name="_Toc121594645"/>
       <w:r>
         <w:lastRenderedPageBreak/>
         <w:t>My Project Proposals</w:t>
       </w:r>
-      <w:bookmarkEnd w:id="20"/>
+      <w:bookmarkEnd w:id="23"/>
     </w:p>
     <w:p>
       <w:pPr>
@@ -5558,12 +6008,12 @@
       <w:pPr>
         <w:pStyle w:val="Heading2"/>
       </w:pPr>
-      <w:bookmarkStart w:id="21" w:name="_Toc121402409"/>
+      <w:bookmarkStart w:id="24" w:name="_Toc121594646"/>
       <w:r>
         <w:lastRenderedPageBreak/>
         <w:t>Report</w:t>
       </w:r>
-      <w:bookmarkEnd w:id="21"/>
+      <w:bookmarkEnd w:id="24"/>
     </w:p>
     <w:p>
       <w:pPr>
@@ -5673,12 +6123,12 @@
       <w:pPr>
         <w:pStyle w:val="Heading2"/>
       </w:pPr>
-      <w:bookmarkStart w:id="22" w:name="_Toc121402410"/>
+      <w:bookmarkStart w:id="25" w:name="_Toc121594647"/>
       <w:r>
         <w:lastRenderedPageBreak/>
         <w:t>My Events</w:t>
       </w:r>
-      <w:bookmarkEnd w:id="22"/>
+      <w:bookmarkEnd w:id="25"/>
     </w:p>
     <w:p>
       <w:pPr>
@@ -5794,7 +6244,6 @@
           <w:spacing w:val="15"/>
         </w:rPr>
       </w:pPr>
-      <w:bookmarkStart w:id="23" w:name="_Toc121402411"/>
       <w:r>
         <w:rPr>
           <w:rStyle w:val="SubtleEmphasis"/>
@@ -5815,6 +6264,7 @@
           <w:color w:val="auto"/>
         </w:rPr>
       </w:pPr>
+      <w:bookmarkStart w:id="26" w:name="_Toc121594648"/>
       <w:r>
         <w:rPr>
           <w:rStyle w:val="SubtleEmphasis"/>
@@ -5825,7 +6275,7 @@
         <w:lastRenderedPageBreak/>
         <w:t>Create New Event (Create new button)</w:t>
       </w:r>
-      <w:bookmarkEnd w:id="23"/>
+      <w:bookmarkEnd w:id="26"/>
     </w:p>
     <w:p>
       <w:pPr>
@@ -5918,7 +6368,6 @@
         </w:rPr>
         <w:t>Also make sure to select whether you want the event to be public or not. Public events are listed in the events section of everyone within the system, and they are free to sign up for the event on their own. Private events will only be visible to users who you add as required attendees to the event. Click save when you are done.</w:t>
       </w:r>
-      <w:bookmarkStart w:id="24" w:name="_Toc121402412"/>
       <w:r>
         <w:rPr>
           <w:rStyle w:val="SubtleEmphasis"/>
@@ -5948,6 +6397,7 @@
           <w:color w:val="auto"/>
         </w:rPr>
       </w:pPr>
+      <w:bookmarkStart w:id="27" w:name="_Toc121594649"/>
       <w:r>
         <w:rPr>
           <w:rStyle w:val="SubtleEmphasis"/>
@@ -5958,7 +6408,7 @@
         <w:lastRenderedPageBreak/>
         <w:t>Review absences (Review absense button)</w:t>
       </w:r>
-      <w:bookmarkEnd w:id="24"/>
+      <w:bookmarkEnd w:id="27"/>
     </w:p>
     <w:p>
       <w:pPr>
@@ -6142,7 +6592,7 @@
           <w:color w:val="auto"/>
         </w:rPr>
       </w:pPr>
-      <w:bookmarkStart w:id="25" w:name="_Toc121402413"/>
+      <w:bookmarkStart w:id="28" w:name="_Toc121594650"/>
       <w:r>
         <w:rPr>
           <w:rStyle w:val="SubtleEmphasis"/>
@@ -6152,7 +6602,7 @@
         </w:rPr>
         <w:t>edit (Edit button)</w:t>
       </w:r>
-      <w:bookmarkEnd w:id="25"/>
+      <w:bookmarkEnd w:id="28"/>
     </w:p>
     <w:p>
       <w:pPr>
@@ -6226,7 +6676,6 @@
           <w:spacing w:val="15"/>
         </w:rPr>
       </w:pPr>
-      <w:bookmarkStart w:id="26" w:name="_Toc121402414"/>
       <w:r>
         <w:br w:type="page"/>
       </w:r>
@@ -6235,11 +6684,12 @@
       <w:pPr>
         <w:pStyle w:val="Heading3"/>
       </w:pPr>
+      <w:bookmarkStart w:id="29" w:name="_Toc121594651"/>
       <w:r>
         <w:lastRenderedPageBreak/>
         <w:t>View (View Button)</w:t>
       </w:r>
-      <w:bookmarkEnd w:id="26"/>
+      <w:bookmarkEnd w:id="29"/>
     </w:p>
     <w:p>
       <w:pPr>
@@ -6309,11 +6759,11 @@
       <w:pPr>
         <w:pStyle w:val="Heading3"/>
       </w:pPr>
-      <w:bookmarkStart w:id="27" w:name="_Toc121402415"/>
+      <w:bookmarkStart w:id="30" w:name="_Toc121594652"/>
       <w:r>
         <w:t>Edit Required Attendance (Edit Required Attendance Button)</w:t>
       </w:r>
-      <w:bookmarkEnd w:id="27"/>
+      <w:bookmarkEnd w:id="30"/>
     </w:p>
     <w:p>
       <w:pPr>
@@ -6414,7 +6864,6 @@
           <w:spacing w:val="15"/>
         </w:rPr>
       </w:pPr>
-      <w:bookmarkStart w:id="28" w:name="_Toc121402416"/>
       <w:r>
         <w:br w:type="page"/>
       </w:r>
@@ -6423,11 +6872,12 @@
       <w:pPr>
         <w:pStyle w:val="Heading3"/>
       </w:pPr>
+      <w:bookmarkStart w:id="31" w:name="_Toc121594653"/>
       <w:r>
         <w:lastRenderedPageBreak/>
         <w:t>Log Attendance (Log Attendance Button)</w:t>
       </w:r>
-      <w:bookmarkEnd w:id="28"/>
+      <w:bookmarkEnd w:id="31"/>
     </w:p>
     <w:p>
       <w:pPr>
@@ -6503,6 +6953,7 @@
           <w:color w:val="auto"/>
         </w:rPr>
       </w:pPr>
+      <w:bookmarkStart w:id="32" w:name="_Toc121594654"/>
       <w:r>
         <w:rPr>
           <w:rStyle w:val="SubtleEmphasis"/>
@@ -6510,7 +6961,17 @@
           <w:iCs w:val="0"/>
           <w:color w:val="auto"/>
         </w:rPr>
-        <w:t xml:space="preserve">End Attendance </w:t>
+        <w:t>End Attendance</w:t>
+      </w:r>
+      <w:bookmarkEnd w:id="32"/>
+      <w:r>
+        <w:rPr>
+          <w:rStyle w:val="SubtleEmphasis"/>
+          <w:i w:val="0"/>
+          <w:iCs w:val="0"/>
+          <w:color w:val="auto"/>
+        </w:rPr>
+        <w:t xml:space="preserve"> </w:t>
       </w:r>
     </w:p>
     <w:p>
@@ -6613,12 +7074,12 @@
       <w:pPr>
         <w:pStyle w:val="Heading2"/>
       </w:pPr>
-      <w:bookmarkStart w:id="29" w:name="_Toc121402417"/>
+      <w:bookmarkStart w:id="33" w:name="_Toc121594655"/>
       <w:r>
         <w:lastRenderedPageBreak/>
         <w:t>Events</w:t>
       </w:r>
-      <w:bookmarkEnd w:id="29"/>
+      <w:bookmarkEnd w:id="33"/>
     </w:p>
     <w:p>
       <w:pPr>
@@ -6704,7 +7165,7 @@
           <w:color w:val="auto"/>
         </w:rPr>
       </w:pPr>
-      <w:bookmarkStart w:id="30" w:name="_Toc121402418"/>
+      <w:bookmarkStart w:id="34" w:name="_Toc121594656"/>
       <w:r>
         <w:rPr>
           <w:rStyle w:val="SubtleEmphasis"/>
@@ -6714,7 +7175,7 @@
         </w:rPr>
         <w:t>Event Page (View Button)</w:t>
       </w:r>
-      <w:bookmarkEnd w:id="30"/>
+      <w:bookmarkEnd w:id="34"/>
     </w:p>
     <w:p>
       <w:pPr>
@@ -6919,12 +7380,12 @@
       <w:pPr>
         <w:pStyle w:val="Heading2"/>
       </w:pPr>
-      <w:bookmarkStart w:id="31" w:name="_Toc121402419"/>
+      <w:bookmarkStart w:id="35" w:name="_Toc121594657"/>
       <w:r>
         <w:lastRenderedPageBreak/>
         <w:t>Questions</w:t>
       </w:r>
-      <w:bookmarkEnd w:id="31"/>
+      <w:bookmarkEnd w:id="35"/>
     </w:p>
     <w:p>
       <w:pPr>
@@ -7189,11 +7650,12 @@
       <w:pPr>
         <w:pStyle w:val="Heading2"/>
       </w:pPr>
-      <w:bookmarkStart w:id="32" w:name="_Toc121402420"/>
+      <w:bookmarkStart w:id="36" w:name="_Toc121594658"/>
       <w:r>
         <w:lastRenderedPageBreak/>
         <w:t>Files</w:t>
       </w:r>
+      <w:bookmarkEnd w:id="36"/>
     </w:p>
     <w:p>
       <w:pPr>
@@ -7254,10 +7716,11 @@
       <w:pPr>
         <w:pStyle w:val="Heading2"/>
       </w:pPr>
+      <w:bookmarkStart w:id="37" w:name="_Toc121594659"/>
       <w:r>
         <w:t>Bug Reports</w:t>
       </w:r>
-      <w:bookmarkEnd w:id="32"/>
+      <w:bookmarkEnd w:id="37"/>
     </w:p>
     <w:p>
       <w:r>
@@ -7297,10 +7760,12 @@
       <w:pPr>
         <w:pStyle w:val="Heading2"/>
       </w:pPr>
+      <w:bookmarkStart w:id="38" w:name="_Toc121594660"/>
       <w:r>
         <w:lastRenderedPageBreak/>
         <w:t>Documents</w:t>
       </w:r>
+      <w:bookmarkEnd w:id="38"/>
     </w:p>
     <w:p>
       <w:pPr>
@@ -7370,12 +7835,12 @@
       <w:pPr>
         <w:pStyle w:val="Heading1"/>
       </w:pPr>
-      <w:bookmarkStart w:id="33" w:name="_Toc121402422"/>
+      <w:bookmarkStart w:id="39" w:name="_Toc121594661"/>
       <w:r>
         <w:lastRenderedPageBreak/>
         <w:t>Software Version Log</w:t>
       </w:r>
-      <w:bookmarkEnd w:id="33"/>
+      <w:bookmarkEnd w:id="39"/>
     </w:p>
     <w:tbl>
       <w:tblPr>
@@ -8365,8 +8830,6 @@
           <w:szCs w:val="22"/>
         </w:rPr>
       </w:pPr>
-      <w:bookmarkStart w:id="34" w:name="_Toc121402427"/>
-      <w:bookmarkStart w:id="35" w:name="_Toc121402423"/>
       <w:r>
         <w:br w:type="page"/>
       </w:r>
@@ -8375,11 +8838,12 @@
       <w:pPr>
         <w:pStyle w:val="Heading1"/>
       </w:pPr>
+      <w:bookmarkStart w:id="40" w:name="_Toc121594662"/>
       <w:r>
         <w:lastRenderedPageBreak/>
         <w:t>Known bugs and issues</w:t>
       </w:r>
-      <w:bookmarkEnd w:id="34"/>
+      <w:bookmarkEnd w:id="40"/>
     </w:p>
     <w:p>
       <w:pPr>
@@ -8397,12 +8861,13 @@
       <w:pPr>
         <w:pStyle w:val="Heading1"/>
       </w:pPr>
-      <w:bookmarkStart w:id="36" w:name="_About_the_software"/>
-      <w:bookmarkEnd w:id="36"/>
+      <w:bookmarkStart w:id="41" w:name="_About_the_software"/>
+      <w:bookmarkStart w:id="42" w:name="_Toc121594663"/>
+      <w:bookmarkEnd w:id="41"/>
       <w:r>
         <w:t>About the software &amp; its design</w:t>
       </w:r>
-      <w:bookmarkEnd w:id="35"/>
+      <w:bookmarkEnd w:id="42"/>
     </w:p>
     <w:p>
       <w:r>
@@ -8424,11 +8889,11 @@
       <w:pPr>
         <w:pStyle w:val="Heading2"/>
       </w:pPr>
-      <w:bookmarkStart w:id="37" w:name="_Toc121402424"/>
+      <w:bookmarkStart w:id="43" w:name="_Toc121594664"/>
       <w:r>
         <w:t>Why low code?</w:t>
       </w:r>
-      <w:bookmarkEnd w:id="37"/>
+      <w:bookmarkEnd w:id="43"/>
     </w:p>
     <w:p>
       <w:r>
@@ -8499,11 +8964,11 @@
       <w:pPr>
         <w:pStyle w:val="Heading2"/>
       </w:pPr>
-      <w:bookmarkStart w:id="38" w:name="_Toc121402425"/>
+      <w:bookmarkStart w:id="44" w:name="_Toc121594665"/>
       <w:r>
         <w:t>Why MYSQL?</w:t>
       </w:r>
-      <w:bookmarkEnd w:id="38"/>
+      <w:bookmarkEnd w:id="44"/>
     </w:p>
     <w:p>
       <w:r>
@@ -8523,11 +8988,11 @@
       <w:pPr>
         <w:pStyle w:val="Heading2"/>
       </w:pPr>
-      <w:bookmarkStart w:id="39" w:name="_Toc121402426"/>
+      <w:bookmarkStart w:id="45" w:name="_Toc121594666"/>
       <w:r>
         <w:t>How is it hosted?</w:t>
       </w:r>
-      <w:bookmarkEnd w:id="39"/>
+      <w:bookmarkEnd w:id="45"/>
     </w:p>
     <w:p>
       <w:r>
@@ -8556,11 +9021,13 @@
       <w:pPr>
         <w:pStyle w:val="Heading1"/>
       </w:pPr>
-      <w:bookmarkStart w:id="40" w:name="_System_Setup"/>
-      <w:bookmarkEnd w:id="40"/>
+      <w:bookmarkStart w:id="46" w:name="_System_Setup"/>
+      <w:bookmarkStart w:id="47" w:name="_Toc121594667"/>
+      <w:bookmarkEnd w:id="46"/>
       <w:r>
         <w:t>System Setup</w:t>
       </w:r>
+      <w:bookmarkEnd w:id="47"/>
     </w:p>
     <w:p>
       <w:r>

</xml_diff>